<commit_message>
#105: write-up.docx, finish report
</commit_message>
<xml_diff>
--- a/hw6/write-up.docx
+++ b/hw6/write-up.docx
@@ -168,7 +168,43 @@
           <w:szCs w:val="24"/>
           <w:lang w:val="en-CA"/>
         </w:rPr>
-        <w:t xml:space="preserve"> to convert text documents, into digitized collections.</w:t>
+        <w:t xml:space="preserve"> to convert text documents, into </w:t>
+      </w:r>
+      <w:r>
+        <w:rPr>
+          <w:rFonts w:ascii="Arial" w:hAnsi="Arial" w:cs="Arial"/>
+          <w:sz w:val="24"/>
+          <w:szCs w:val="24"/>
+          <w:lang w:val="en-CA"/>
+        </w:rPr>
+        <w:t xml:space="preserve">a </w:t>
+      </w:r>
+      <w:r>
+        <w:rPr>
+          <w:rFonts w:ascii="Arial" w:hAnsi="Arial" w:cs="Arial"/>
+          <w:sz w:val="24"/>
+          <w:szCs w:val="24"/>
+          <w:lang w:val="en-CA"/>
+        </w:rPr>
+        <w:t xml:space="preserve">digitized </w:t>
+      </w:r>
+      <w:r>
+        <w:rPr>
+          <w:rFonts w:ascii="Arial" w:hAnsi="Arial" w:cs="Arial"/>
+          <w:sz w:val="24"/>
+          <w:szCs w:val="24"/>
+          <w:lang w:val="en-CA"/>
+        </w:rPr>
+        <w:t>equivalent</w:t>
+      </w:r>
+      <w:r>
+        <w:rPr>
+          <w:rFonts w:ascii="Arial" w:hAnsi="Arial" w:cs="Arial"/>
+          <w:sz w:val="24"/>
+          <w:szCs w:val="24"/>
+          <w:lang w:val="en-CA"/>
+        </w:rPr>
+        <w:t>.</w:t>
       </w:r>
       <w:r>
         <w:rPr>
@@ -186,7 +222,7 @@
           <w:szCs w:val="24"/>
           <w:lang w:val="en-CA"/>
         </w:rPr>
-        <w:t>The conversion of this digitized format</w:t>
+        <w:t>This conversion</w:t>
       </w:r>
       <w:r>
         <w:rPr>
@@ -204,7 +240,25 @@
           <w:szCs w:val="24"/>
           <w:lang w:val="en-CA"/>
         </w:rPr>
-        <w:t>, ease of</w:t>
+        <w:t xml:space="preserve">, </w:t>
+      </w:r>
+      <w:r>
+        <w:rPr>
+          <w:rFonts w:ascii="Arial" w:hAnsi="Arial" w:cs="Arial"/>
+          <w:sz w:val="24"/>
+          <w:szCs w:val="24"/>
+          <w:lang w:val="en-CA"/>
+        </w:rPr>
+        <w:t>distributed</w:t>
+      </w:r>
+      <w:r>
+        <w:rPr>
+          <w:rFonts w:ascii="Arial" w:hAnsi="Arial" w:cs="Arial"/>
+          <w:sz w:val="24"/>
+          <w:szCs w:val="24"/>
+          <w:lang w:val="en-CA"/>
+        </w:rPr>
+        <w:t>,</w:t>
       </w:r>
       <w:r>
         <w:rPr>
@@ -222,7 +276,7 @@
           <w:szCs w:val="24"/>
           <w:lang w:val="en-CA"/>
         </w:rPr>
-        <w:t>sharing,</w:t>
+        <w:t>and</w:t>
       </w:r>
       <w:r>
         <w:rPr>
@@ -240,34 +294,7 @@
           <w:szCs w:val="24"/>
           <w:lang w:val="en-CA"/>
         </w:rPr>
-        <w:t>and</w:t>
-      </w:r>
-      <w:r>
-        <w:rPr>
-          <w:rFonts w:ascii="Arial" w:hAnsi="Arial" w:cs="Arial"/>
-          <w:sz w:val="24"/>
-          <w:szCs w:val="24"/>
-          <w:lang w:val="en-CA"/>
-        </w:rPr>
-        <w:t xml:space="preserve"> more complicate</w:t>
-      </w:r>
-      <w:r>
-        <w:rPr>
-          <w:rFonts w:ascii="Arial" w:hAnsi="Arial" w:cs="Arial"/>
-          <w:sz w:val="24"/>
-          <w:szCs w:val="24"/>
-          <w:lang w:val="en-CA"/>
-        </w:rPr>
-        <w:t>d</w:t>
-      </w:r>
-      <w:r>
-        <w:rPr>
-          <w:rFonts w:ascii="Arial" w:hAnsi="Arial" w:cs="Arial"/>
-          <w:sz w:val="24"/>
-          <w:szCs w:val="24"/>
-          <w:lang w:val="en-CA"/>
-        </w:rPr>
-        <w:t xml:space="preserve"> analysis</w:t>
+        <w:t>further analyzed</w:t>
       </w:r>
       <w:r>
         <w:rPr>
@@ -321,7 +348,7 @@
           <w:szCs w:val="24"/>
           <w:lang w:val="en-CA"/>
         </w:rPr>
-        <w:t xml:space="preserve"> books can be converted to an equivalent </w:t>
+        <w:t xml:space="preserve"> books can be converted to an </w:t>
       </w:r>
       <w:proofErr w:type="spellStart"/>
       <w:r>
@@ -341,8 +368,10 @@
           <w:szCs w:val="24"/>
           <w:lang w:val="en-CA"/>
         </w:rPr>
-        <w:t xml:space="preserve">. </w:t>
-      </w:r>
+        <w:t>.</w:t>
+      </w:r>
+      <w:bookmarkStart w:id="0" w:name="_GoBack"/>
+      <w:bookmarkEnd w:id="0"/>
     </w:p>
     <w:p>
       <w:pPr>
@@ -378,7 +407,25 @@
           <w:szCs w:val="24"/>
           <w:lang w:val="en-CA"/>
         </w:rPr>
-        <w:t xml:space="preserve"> Amazon have taken advantage of this, </w:t>
+        <w:t xml:space="preserve"> Amazon have taken advantage of </w:t>
+      </w:r>
+      <w:r>
+        <w:rPr>
+          <w:rFonts w:ascii="Arial" w:hAnsi="Arial" w:cs="Arial"/>
+          <w:sz w:val="24"/>
+          <w:szCs w:val="24"/>
+          <w:lang w:val="en-CA"/>
+        </w:rPr>
+        <w:t>handwriting analysis</w:t>
+      </w:r>
+      <w:r>
+        <w:rPr>
+          <w:rFonts w:ascii="Arial" w:hAnsi="Arial" w:cs="Arial"/>
+          <w:sz w:val="24"/>
+          <w:szCs w:val="24"/>
+          <w:lang w:val="en-CA"/>
+        </w:rPr>
+        <w:t xml:space="preserve">, </w:t>
       </w:r>
       <w:r>
         <w:rPr>
@@ -414,7 +461,43 @@
           <w:szCs w:val="24"/>
           <w:lang w:val="en-CA"/>
         </w:rPr>
-        <w:t>have taken great strides converting massive quantities of printed works, into digital format.</w:t>
+        <w:t xml:space="preserve">have taken great strides converting </w:t>
+      </w:r>
+      <w:r>
+        <w:rPr>
+          <w:rFonts w:ascii="Arial" w:hAnsi="Arial" w:cs="Arial"/>
+          <w:sz w:val="24"/>
+          <w:szCs w:val="24"/>
+          <w:lang w:val="en-CA"/>
+        </w:rPr>
+        <w:t>many</w:t>
+      </w:r>
+      <w:r>
+        <w:rPr>
+          <w:rFonts w:ascii="Arial" w:hAnsi="Arial" w:cs="Arial"/>
+          <w:sz w:val="24"/>
+          <w:szCs w:val="24"/>
+          <w:lang w:val="en-CA"/>
+        </w:rPr>
+        <w:t xml:space="preserve"> printed </w:t>
+      </w:r>
+      <w:r>
+        <w:rPr>
+          <w:rFonts w:ascii="Arial" w:hAnsi="Arial" w:cs="Arial"/>
+          <w:sz w:val="24"/>
+          <w:szCs w:val="24"/>
+          <w:lang w:val="en-CA"/>
+        </w:rPr>
+        <w:t>documents</w:t>
+      </w:r>
+      <w:r>
+        <w:rPr>
+          <w:rFonts w:ascii="Arial" w:hAnsi="Arial" w:cs="Arial"/>
+          <w:sz w:val="24"/>
+          <w:szCs w:val="24"/>
+          <w:lang w:val="en-CA"/>
+        </w:rPr>
+        <w:t>, into digital format.</w:t>
       </w:r>
       <w:r>
         <w:rPr>
@@ -743,8 +826,54 @@
           <w:szCs w:val="24"/>
           <w:lang w:val="en-CA"/>
         </w:rPr>
-        <w:t>, and predict.</w:t>
-      </w:r>
+        <w:t xml:space="preserve">, and </w:t>
+      </w:r>
+      <w:r>
+        <w:rPr>
+          <w:rFonts w:ascii="Arial" w:hAnsi="Arial" w:cs="Arial"/>
+          <w:sz w:val="24"/>
+          <w:szCs w:val="24"/>
+          <w:lang w:val="en-CA"/>
+        </w:rPr>
+        <w:t xml:space="preserve">the corresponding </w:t>
+      </w:r>
+      <w:r>
+        <w:rPr>
+          <w:rFonts w:ascii="Arial" w:hAnsi="Arial" w:cs="Arial"/>
+          <w:sz w:val="24"/>
+          <w:szCs w:val="24"/>
+          <w:lang w:val="en-CA"/>
+        </w:rPr>
+        <w:t>predict</w:t>
+      </w:r>
+      <w:r>
+        <w:rPr>
+          <w:rFonts w:ascii="Arial" w:hAnsi="Arial" w:cs="Arial"/>
+          <w:sz w:val="24"/>
+          <w:szCs w:val="24"/>
+          <w:lang w:val="en-CA"/>
+        </w:rPr>
+        <w:t>ion</w:t>
+      </w:r>
+      <w:r>
+        <w:rPr>
+          <w:rFonts w:ascii="Arial" w:hAnsi="Arial" w:cs="Arial"/>
+          <w:sz w:val="24"/>
+          <w:szCs w:val="24"/>
+          <w:lang w:val="en-CA"/>
+        </w:rPr>
+        <w:t>.</w:t>
+      </w:r>
+    </w:p>
+    <w:p>
+      <w:pPr>
+        <w:rPr>
+          <w:rFonts w:ascii="Arial" w:hAnsi="Arial" w:cs="Arial"/>
+          <w:sz w:val="24"/>
+          <w:szCs w:val="24"/>
+          <w:lang w:val="en-CA"/>
+        </w:rPr>
+      </w:pPr>
     </w:p>
     <w:p>
       <w:pPr>
@@ -802,16 +931,61 @@
           <w:szCs w:val="24"/>
           <w:lang w:val="en-CA"/>
         </w:rPr>
-        <w:t>A csv dataset representing instances of numeric digits</w:t>
-      </w:r>
-      <w:r>
-        <w:rPr>
-          <w:rFonts w:ascii="Arial" w:hAnsi="Arial" w:cs="Arial"/>
-          <w:sz w:val="24"/>
-          <w:szCs w:val="24"/>
-          <w:lang w:val="en-CA"/>
-        </w:rPr>
-        <w:t xml:space="preserve"> ranging from 0-9.</w:t>
+        <w:t>Two</w:t>
+      </w:r>
+      <w:r>
+        <w:rPr>
+          <w:rFonts w:ascii="Arial" w:hAnsi="Arial" w:cs="Arial"/>
+          <w:sz w:val="24"/>
+          <w:szCs w:val="24"/>
+          <w:lang w:val="en-CA"/>
+        </w:rPr>
+        <w:t xml:space="preserve"> csv dataset</w:t>
+      </w:r>
+      <w:r>
+        <w:rPr>
+          <w:rFonts w:ascii="Arial" w:hAnsi="Arial" w:cs="Arial"/>
+          <w:sz w:val="24"/>
+          <w:szCs w:val="24"/>
+          <w:lang w:val="en-CA"/>
+        </w:rPr>
+        <w:t>s</w:t>
+      </w:r>
+      <w:r>
+        <w:rPr>
+          <w:rFonts w:ascii="Arial" w:hAnsi="Arial" w:cs="Arial"/>
+          <w:sz w:val="24"/>
+          <w:szCs w:val="24"/>
+          <w:lang w:val="en-CA"/>
+        </w:rPr>
+        <w:t xml:space="preserve"> representing instances of numeric digits</w:t>
+      </w:r>
+      <w:r>
+        <w:rPr>
+          <w:rFonts w:ascii="Arial" w:hAnsi="Arial" w:cs="Arial"/>
+          <w:sz w:val="24"/>
+          <w:szCs w:val="24"/>
+          <w:lang w:val="en-CA"/>
+        </w:rPr>
+        <w:t xml:space="preserve"> ranging from 0-9</w:t>
+      </w:r>
+      <w:r>
+        <w:rPr>
+          <w:rFonts w:ascii="Arial" w:hAnsi="Arial" w:cs="Arial"/>
+          <w:sz w:val="24"/>
+          <w:szCs w:val="24"/>
+          <w:lang w:val="en-CA"/>
+        </w:rPr>
+        <w:t xml:space="preserve"> are used</w:t>
+      </w:r>
+      <w:r>
+        <w:rPr>
+          <w:rFonts w:ascii="Arial" w:hAnsi="Arial" w:cs="Arial"/>
+          <w:sz w:val="24"/>
+          <w:szCs w:val="24"/>
+          <w:lang w:val="en-CA"/>
+        </w:rPr>
+        <w:t>.</w:t>
       </w:r>
       <w:r>
         <w:rPr>
@@ -998,10 +1172,637 @@
           <w:szCs w:val="24"/>
           <w:lang w:val="en-CA"/>
         </w:rPr>
-        <w:t xml:space="preserve"> dataset contained a column sum of zero, they were removed from the dataframe.</w:t>
-      </w:r>
-      <w:bookmarkStart w:id="0" w:name="_GoBack"/>
-      <w:bookmarkEnd w:id="0"/>
+        <w:t>, and test</w:t>
+      </w:r>
+      <w:r>
+        <w:rPr>
+          <w:rFonts w:ascii="Arial" w:hAnsi="Arial" w:cs="Arial"/>
+          <w:sz w:val="24"/>
+          <w:szCs w:val="24"/>
+          <w:lang w:val="en-CA"/>
+        </w:rPr>
+        <w:t xml:space="preserve"> dataset contained a column sum of zero, they were removed from the </w:t>
+      </w:r>
+      <w:r>
+        <w:rPr>
+          <w:rFonts w:ascii="Arial" w:hAnsi="Arial" w:cs="Arial"/>
+          <w:sz w:val="24"/>
+          <w:szCs w:val="24"/>
+          <w:lang w:val="en-CA"/>
+        </w:rPr>
+        <w:t xml:space="preserve">corresponding </w:t>
+      </w:r>
+      <w:r>
+        <w:rPr>
+          <w:rFonts w:ascii="Arial" w:hAnsi="Arial" w:cs="Arial"/>
+          <w:sz w:val="24"/>
+          <w:szCs w:val="24"/>
+          <w:lang w:val="en-CA"/>
+        </w:rPr>
+        <w:t>dataframe</w:t>
+      </w:r>
+      <w:r>
+        <w:rPr>
+          <w:rFonts w:ascii="Arial" w:hAnsi="Arial" w:cs="Arial"/>
+          <w:sz w:val="24"/>
+          <w:szCs w:val="24"/>
+          <w:lang w:val="en-CA"/>
+        </w:rPr>
+        <w:t>:</w:t>
+      </w:r>
+    </w:p>
+    <w:p>
+      <w:pPr>
+        <w:ind w:left="720"/>
+        <w:rPr>
+          <w:rFonts w:ascii="Courier New" w:hAnsi="Courier New" w:cs="Courier New"/>
+          <w:sz w:val="18"/>
+          <w:szCs w:val="18"/>
+          <w:lang w:val="en-CA"/>
+        </w:rPr>
+      </w:pPr>
+      <w:r>
+        <w:rPr>
+          <w:rFonts w:ascii="Courier New" w:hAnsi="Courier New" w:cs="Courier New"/>
+          <w:sz w:val="18"/>
+          <w:szCs w:val="18"/>
+          <w:lang w:val="en-CA"/>
+        </w:rPr>
+        <w:t>## remove redunda</w:t>
+      </w:r>
+      <w:r>
+        <w:rPr>
+          <w:rFonts w:ascii="Courier New" w:hAnsi="Courier New" w:cs="Courier New"/>
+          <w:sz w:val="18"/>
+          <w:szCs w:val="18"/>
+          <w:lang w:val="en-CA"/>
+        </w:rPr>
+        <w:t>n</w:t>
+      </w:r>
+      <w:r>
+        <w:rPr>
+          <w:rFonts w:ascii="Courier New" w:hAnsi="Courier New" w:cs="Courier New"/>
+          <w:sz w:val="18"/>
+          <w:szCs w:val="18"/>
+          <w:lang w:val="en-CA"/>
+        </w:rPr>
+        <w:t>t pixels</w:t>
+      </w:r>
+    </w:p>
+    <w:p>
+      <w:pPr>
+        <w:ind w:left="720"/>
+        <w:rPr>
+          <w:rFonts w:ascii="Courier New" w:hAnsi="Courier New" w:cs="Courier New"/>
+          <w:sz w:val="18"/>
+          <w:szCs w:val="18"/>
+          <w:lang w:val="en-CA"/>
+        </w:rPr>
+      </w:pPr>
+      <w:r>
+        <w:rPr>
+          <w:rFonts w:ascii="Courier New" w:hAnsi="Courier New" w:cs="Courier New"/>
+          <w:sz w:val="18"/>
+          <w:szCs w:val="18"/>
+          <w:lang w:val="en-CA"/>
+        </w:rPr>
+        <w:t xml:space="preserve">delete = </w:t>
+      </w:r>
+      <w:proofErr w:type="gramStart"/>
+      <w:r>
+        <w:rPr>
+          <w:rFonts w:ascii="Courier New" w:hAnsi="Courier New" w:cs="Courier New"/>
+          <w:sz w:val="18"/>
+          <w:szCs w:val="18"/>
+          <w:lang w:val="en-CA"/>
+        </w:rPr>
+        <w:t>c(</w:t>
+      </w:r>
+      <w:proofErr w:type="gramEnd"/>
+    </w:p>
+    <w:p>
+      <w:pPr>
+        <w:ind w:left="720"/>
+        <w:rPr>
+          <w:rFonts w:ascii="Courier New" w:hAnsi="Courier New" w:cs="Courier New"/>
+          <w:sz w:val="18"/>
+          <w:szCs w:val="18"/>
+          <w:lang w:val="en-CA"/>
+        </w:rPr>
+      </w:pPr>
+      <w:r>
+        <w:rPr>
+          <w:rFonts w:ascii="Courier New" w:hAnsi="Courier New" w:cs="Courier New"/>
+          <w:sz w:val="18"/>
+          <w:szCs w:val="18"/>
+          <w:lang w:val="en-CA"/>
+        </w:rPr>
+        <w:t xml:space="preserve">    'pixel0',</w:t>
+      </w:r>
+    </w:p>
+    <w:p>
+      <w:pPr>
+        <w:ind w:left="720"/>
+        <w:rPr>
+          <w:rFonts w:ascii="Courier New" w:hAnsi="Courier New" w:cs="Courier New"/>
+          <w:sz w:val="18"/>
+          <w:szCs w:val="18"/>
+          <w:lang w:val="en-CA"/>
+        </w:rPr>
+      </w:pPr>
+      <w:r>
+        <w:rPr>
+          <w:rFonts w:ascii="Courier New" w:hAnsi="Courier New" w:cs="Courier New"/>
+          <w:sz w:val="18"/>
+          <w:szCs w:val="18"/>
+          <w:lang w:val="en-CA"/>
+        </w:rPr>
+        <w:t xml:space="preserve">    'pixel1',</w:t>
+      </w:r>
+    </w:p>
+    <w:p>
+      <w:pPr>
+        <w:ind w:left="720"/>
+        <w:rPr>
+          <w:rFonts w:ascii="Courier New" w:hAnsi="Courier New" w:cs="Courier New"/>
+          <w:sz w:val="18"/>
+          <w:szCs w:val="18"/>
+          <w:lang w:val="en-CA"/>
+        </w:rPr>
+      </w:pPr>
+      <w:r>
+        <w:rPr>
+          <w:rFonts w:ascii="Courier New" w:hAnsi="Courier New" w:cs="Courier New"/>
+          <w:sz w:val="18"/>
+          <w:szCs w:val="18"/>
+          <w:lang w:val="en-CA"/>
+        </w:rPr>
+        <w:t xml:space="preserve">    'pixel2',</w:t>
+      </w:r>
+    </w:p>
+    <w:p>
+      <w:pPr>
+        <w:ind w:left="720"/>
+        <w:rPr>
+          <w:rFonts w:ascii="Courier New" w:hAnsi="Courier New" w:cs="Courier New"/>
+          <w:sz w:val="18"/>
+          <w:szCs w:val="18"/>
+          <w:lang w:val="en-CA"/>
+        </w:rPr>
+      </w:pPr>
+      <w:r>
+        <w:rPr>
+          <w:rFonts w:ascii="Courier New" w:hAnsi="Courier New" w:cs="Courier New"/>
+          <w:sz w:val="18"/>
+          <w:szCs w:val="18"/>
+          <w:lang w:val="en-CA"/>
+        </w:rPr>
+        <w:t xml:space="preserve">    'pixel3',</w:t>
+      </w:r>
+    </w:p>
+    <w:p>
+      <w:pPr>
+        <w:ind w:left="720"/>
+        <w:rPr>
+          <w:rFonts w:ascii="Courier New" w:hAnsi="Courier New" w:cs="Courier New"/>
+          <w:sz w:val="18"/>
+          <w:szCs w:val="18"/>
+          <w:lang w:val="en-CA"/>
+        </w:rPr>
+      </w:pPr>
+      <w:r>
+        <w:rPr>
+          <w:rFonts w:ascii="Courier New" w:hAnsi="Courier New" w:cs="Courier New"/>
+          <w:sz w:val="18"/>
+          <w:szCs w:val="18"/>
+          <w:lang w:val="en-CA"/>
+        </w:rPr>
+        <w:t xml:space="preserve">    'pixel4',</w:t>
+      </w:r>
+    </w:p>
+    <w:p>
+      <w:pPr>
+        <w:ind w:left="720"/>
+        <w:rPr>
+          <w:rFonts w:ascii="Courier New" w:hAnsi="Courier New" w:cs="Courier New"/>
+          <w:sz w:val="18"/>
+          <w:szCs w:val="18"/>
+          <w:lang w:val="en-CA"/>
+        </w:rPr>
+      </w:pPr>
+      <w:r>
+        <w:rPr>
+          <w:rFonts w:ascii="Courier New" w:hAnsi="Courier New" w:cs="Courier New"/>
+          <w:sz w:val="18"/>
+          <w:szCs w:val="18"/>
+          <w:lang w:val="en-CA"/>
+        </w:rPr>
+        <w:t xml:space="preserve">    'pixel5',</w:t>
+      </w:r>
+    </w:p>
+    <w:p>
+      <w:pPr>
+        <w:ind w:left="720"/>
+        <w:rPr>
+          <w:rFonts w:ascii="Courier New" w:hAnsi="Courier New" w:cs="Courier New"/>
+          <w:sz w:val="18"/>
+          <w:szCs w:val="18"/>
+          <w:lang w:val="en-CA"/>
+        </w:rPr>
+      </w:pPr>
+      <w:r>
+        <w:rPr>
+          <w:rFonts w:ascii="Courier New" w:hAnsi="Courier New" w:cs="Courier New"/>
+          <w:sz w:val="18"/>
+          <w:szCs w:val="18"/>
+          <w:lang w:val="en-CA"/>
+        </w:rPr>
+        <w:t xml:space="preserve">    'pixel6',</w:t>
+      </w:r>
+    </w:p>
+    <w:p>
+      <w:pPr>
+        <w:ind w:left="720"/>
+        <w:rPr>
+          <w:rFonts w:ascii="Courier New" w:hAnsi="Courier New" w:cs="Courier New"/>
+          <w:sz w:val="18"/>
+          <w:szCs w:val="18"/>
+          <w:lang w:val="en-CA"/>
+        </w:rPr>
+      </w:pPr>
+      <w:r>
+        <w:rPr>
+          <w:rFonts w:ascii="Courier New" w:hAnsi="Courier New" w:cs="Courier New"/>
+          <w:sz w:val="18"/>
+          <w:szCs w:val="18"/>
+          <w:lang w:val="en-CA"/>
+        </w:rPr>
+        <w:t xml:space="preserve">    'pixel7',</w:t>
+      </w:r>
+    </w:p>
+    <w:p>
+      <w:pPr>
+        <w:ind w:left="720"/>
+        <w:rPr>
+          <w:rFonts w:ascii="Courier New" w:hAnsi="Courier New" w:cs="Courier New"/>
+          <w:sz w:val="18"/>
+          <w:szCs w:val="18"/>
+          <w:lang w:val="en-CA"/>
+        </w:rPr>
+      </w:pPr>
+      <w:r>
+        <w:rPr>
+          <w:rFonts w:ascii="Courier New" w:hAnsi="Courier New" w:cs="Courier New"/>
+          <w:sz w:val="18"/>
+          <w:szCs w:val="18"/>
+          <w:lang w:val="en-CA"/>
+        </w:rPr>
+        <w:t xml:space="preserve">    'pixel8',</w:t>
+      </w:r>
+    </w:p>
+    <w:p>
+      <w:pPr>
+        <w:ind w:left="720"/>
+        <w:rPr>
+          <w:rFonts w:ascii="Courier New" w:hAnsi="Courier New" w:cs="Courier New"/>
+          <w:sz w:val="18"/>
+          <w:szCs w:val="18"/>
+          <w:lang w:val="en-CA"/>
+        </w:rPr>
+      </w:pPr>
+      <w:r>
+        <w:rPr>
+          <w:rFonts w:ascii="Courier New" w:hAnsi="Courier New" w:cs="Courier New"/>
+          <w:sz w:val="18"/>
+          <w:szCs w:val="18"/>
+          <w:lang w:val="en-CA"/>
+        </w:rPr>
+        <w:t xml:space="preserve">    'pixel9',</w:t>
+      </w:r>
+    </w:p>
+    <w:p>
+      <w:pPr>
+        <w:ind w:left="720"/>
+        <w:rPr>
+          <w:rFonts w:ascii="Courier New" w:hAnsi="Courier New" w:cs="Courier New"/>
+          <w:sz w:val="18"/>
+          <w:szCs w:val="18"/>
+          <w:lang w:val="en-CA"/>
+        </w:rPr>
+      </w:pPr>
+      <w:r>
+        <w:rPr>
+          <w:rFonts w:ascii="Courier New" w:hAnsi="Courier New" w:cs="Courier New"/>
+          <w:sz w:val="18"/>
+          <w:szCs w:val="18"/>
+          <w:lang w:val="en-CA"/>
+        </w:rPr>
+        <w:t xml:space="preserve">    'pixel10',</w:t>
+      </w:r>
+    </w:p>
+    <w:p>
+      <w:pPr>
+        <w:ind w:left="720"/>
+        <w:rPr>
+          <w:rFonts w:ascii="Courier New" w:hAnsi="Courier New" w:cs="Courier New"/>
+          <w:sz w:val="18"/>
+          <w:szCs w:val="18"/>
+          <w:lang w:val="en-CA"/>
+        </w:rPr>
+      </w:pPr>
+      <w:r>
+        <w:rPr>
+          <w:rFonts w:ascii="Courier New" w:hAnsi="Courier New" w:cs="Courier New"/>
+          <w:sz w:val="18"/>
+          <w:szCs w:val="18"/>
+          <w:lang w:val="en-CA"/>
+        </w:rPr>
+        <w:t xml:space="preserve">    'pixel11',</w:t>
+      </w:r>
+    </w:p>
+    <w:p>
+      <w:pPr>
+        <w:ind w:left="720"/>
+        <w:rPr>
+          <w:rFonts w:ascii="Courier New" w:hAnsi="Courier New" w:cs="Courier New"/>
+          <w:sz w:val="18"/>
+          <w:szCs w:val="18"/>
+          <w:lang w:val="en-CA"/>
+        </w:rPr>
+      </w:pPr>
+      <w:r>
+        <w:rPr>
+          <w:rFonts w:ascii="Courier New" w:hAnsi="Courier New" w:cs="Courier New"/>
+          <w:sz w:val="18"/>
+          <w:szCs w:val="18"/>
+          <w:lang w:val="en-CA"/>
+        </w:rPr>
+        <w:t xml:space="preserve">    'pixel780',</w:t>
+      </w:r>
+    </w:p>
+    <w:p>
+      <w:pPr>
+        <w:ind w:left="720"/>
+        <w:rPr>
+          <w:rFonts w:ascii="Courier New" w:hAnsi="Courier New" w:cs="Courier New"/>
+          <w:sz w:val="18"/>
+          <w:szCs w:val="18"/>
+          <w:lang w:val="en-CA"/>
+        </w:rPr>
+      </w:pPr>
+      <w:r>
+        <w:rPr>
+          <w:rFonts w:ascii="Courier New" w:hAnsi="Courier New" w:cs="Courier New"/>
+          <w:sz w:val="18"/>
+          <w:szCs w:val="18"/>
+          <w:lang w:val="en-CA"/>
+        </w:rPr>
+        <w:t xml:space="preserve">    'pixel781',</w:t>
+      </w:r>
+    </w:p>
+    <w:p>
+      <w:pPr>
+        <w:ind w:left="720"/>
+        <w:rPr>
+          <w:rFonts w:ascii="Courier New" w:hAnsi="Courier New" w:cs="Courier New"/>
+          <w:sz w:val="18"/>
+          <w:szCs w:val="18"/>
+          <w:lang w:val="en-CA"/>
+        </w:rPr>
+      </w:pPr>
+      <w:r>
+        <w:rPr>
+          <w:rFonts w:ascii="Courier New" w:hAnsi="Courier New" w:cs="Courier New"/>
+          <w:sz w:val="18"/>
+          <w:szCs w:val="18"/>
+          <w:lang w:val="en-CA"/>
+        </w:rPr>
+        <w:t xml:space="preserve">    'pixel782',</w:t>
+      </w:r>
+    </w:p>
+    <w:p>
+      <w:pPr>
+        <w:ind w:left="720"/>
+        <w:rPr>
+          <w:rFonts w:ascii="Courier New" w:hAnsi="Courier New" w:cs="Courier New"/>
+          <w:sz w:val="18"/>
+          <w:szCs w:val="18"/>
+          <w:lang w:val="en-CA"/>
+        </w:rPr>
+      </w:pPr>
+      <w:r>
+        <w:rPr>
+          <w:rFonts w:ascii="Courier New" w:hAnsi="Courier New" w:cs="Courier New"/>
+          <w:sz w:val="18"/>
+          <w:szCs w:val="18"/>
+          <w:lang w:val="en-CA"/>
+        </w:rPr>
+        <w:t xml:space="preserve">    'pixel783'</w:t>
+      </w:r>
+    </w:p>
+    <w:p>
+      <w:pPr>
+        <w:ind w:left="720"/>
+        <w:rPr>
+          <w:rFonts w:ascii="Courier New" w:hAnsi="Courier New" w:cs="Courier New"/>
+          <w:sz w:val="18"/>
+          <w:szCs w:val="18"/>
+          <w:lang w:val="en-CA"/>
+        </w:rPr>
+      </w:pPr>
+      <w:r>
+        <w:rPr>
+          <w:rFonts w:ascii="Courier New" w:hAnsi="Courier New" w:cs="Courier New"/>
+          <w:sz w:val="18"/>
+          <w:szCs w:val="18"/>
+          <w:lang w:val="en-CA"/>
+        </w:rPr>
+        <w:t>)</w:t>
+      </w:r>
+    </w:p>
+    <w:p>
+      <w:pPr>
+        <w:ind w:left="720"/>
+        <w:rPr>
+          <w:rFonts w:ascii="Courier New" w:hAnsi="Courier New" w:cs="Courier New"/>
+          <w:sz w:val="18"/>
+          <w:szCs w:val="18"/>
+          <w:lang w:val="en-CA"/>
+        </w:rPr>
+      </w:pPr>
+      <w:proofErr w:type="spellStart"/>
+      <w:proofErr w:type="gramStart"/>
+      <w:r>
+        <w:rPr>
+          <w:rFonts w:ascii="Courier New" w:hAnsi="Courier New" w:cs="Courier New"/>
+          <w:sz w:val="18"/>
+          <w:szCs w:val="18"/>
+          <w:lang w:val="en-CA"/>
+        </w:rPr>
+        <w:t>df.train</w:t>
+      </w:r>
+      <w:proofErr w:type="spellEnd"/>
+      <w:proofErr w:type="gramEnd"/>
+      <w:r>
+        <w:rPr>
+          <w:rFonts w:ascii="Courier New" w:hAnsi="Courier New" w:cs="Courier New"/>
+          <w:sz w:val="18"/>
+          <w:szCs w:val="18"/>
+          <w:lang w:val="en-CA"/>
+        </w:rPr>
+        <w:t xml:space="preserve"> = </w:t>
+      </w:r>
+      <w:proofErr w:type="spellStart"/>
+      <w:r>
+        <w:rPr>
+          <w:rFonts w:ascii="Courier New" w:hAnsi="Courier New" w:cs="Courier New"/>
+          <w:sz w:val="18"/>
+          <w:szCs w:val="18"/>
+          <w:lang w:val="en-CA"/>
+        </w:rPr>
+        <w:t>df.train</w:t>
+      </w:r>
+      <w:proofErr w:type="spellEnd"/>
+      <w:r>
+        <w:rPr>
+          <w:rFonts w:ascii="Courier New" w:hAnsi="Courier New" w:cs="Courier New"/>
+          <w:sz w:val="18"/>
+          <w:szCs w:val="18"/>
+          <w:lang w:val="en-CA"/>
+        </w:rPr>
+        <w:t>[, !(names(</w:t>
+      </w:r>
+      <w:proofErr w:type="spellStart"/>
+      <w:r>
+        <w:rPr>
+          <w:rFonts w:ascii="Courier New" w:hAnsi="Courier New" w:cs="Courier New"/>
+          <w:sz w:val="18"/>
+          <w:szCs w:val="18"/>
+          <w:lang w:val="en-CA"/>
+        </w:rPr>
+        <w:t>df.train</w:t>
+      </w:r>
+      <w:proofErr w:type="spellEnd"/>
+      <w:r>
+        <w:rPr>
+          <w:rFonts w:ascii="Courier New" w:hAnsi="Courier New" w:cs="Courier New"/>
+          <w:sz w:val="18"/>
+          <w:szCs w:val="18"/>
+          <w:lang w:val="en-CA"/>
+        </w:rPr>
+        <w:t>) %in% delete)]</w:t>
+      </w:r>
+    </w:p>
+    <w:p>
+      <w:pPr>
+        <w:ind w:left="720"/>
+        <w:rPr>
+          <w:rFonts w:ascii="Courier New" w:hAnsi="Courier New" w:cs="Courier New"/>
+          <w:sz w:val="18"/>
+          <w:szCs w:val="18"/>
+          <w:lang w:val="en-CA"/>
+        </w:rPr>
+      </w:pPr>
+      <w:proofErr w:type="spellStart"/>
+      <w:r>
+        <w:rPr>
+          <w:rFonts w:ascii="Courier New" w:hAnsi="Courier New" w:cs="Courier New"/>
+          <w:sz w:val="18"/>
+          <w:szCs w:val="18"/>
+          <w:lang w:val="en-CA"/>
+        </w:rPr>
+        <w:t>df.test</w:t>
+      </w:r>
+      <w:proofErr w:type="spellEnd"/>
+      <w:r>
+        <w:rPr>
+          <w:rFonts w:ascii="Courier New" w:hAnsi="Courier New" w:cs="Courier New"/>
+          <w:sz w:val="18"/>
+          <w:szCs w:val="18"/>
+          <w:lang w:val="en-CA"/>
+        </w:rPr>
+        <w:t xml:space="preserve"> = </w:t>
+      </w:r>
+      <w:proofErr w:type="spellStart"/>
+      <w:r>
+        <w:rPr>
+          <w:rFonts w:ascii="Courier New" w:hAnsi="Courier New" w:cs="Courier New"/>
+          <w:sz w:val="18"/>
+          <w:szCs w:val="18"/>
+          <w:lang w:val="en-CA"/>
+        </w:rPr>
+        <w:t>df.</w:t>
+      </w:r>
+      <w:proofErr w:type="gramStart"/>
+      <w:r>
+        <w:rPr>
+          <w:rFonts w:ascii="Courier New" w:hAnsi="Courier New" w:cs="Courier New"/>
+          <w:sz w:val="18"/>
+          <w:szCs w:val="18"/>
+          <w:lang w:val="en-CA"/>
+        </w:rPr>
+        <w:t>test</w:t>
+      </w:r>
+      <w:proofErr w:type="spellEnd"/>
+      <w:r>
+        <w:rPr>
+          <w:rFonts w:ascii="Courier New" w:hAnsi="Courier New" w:cs="Courier New"/>
+          <w:sz w:val="18"/>
+          <w:szCs w:val="18"/>
+          <w:lang w:val="en-CA"/>
+        </w:rPr>
+        <w:t>[</w:t>
+      </w:r>
+      <w:proofErr w:type="gramEnd"/>
+      <w:r>
+        <w:rPr>
+          <w:rFonts w:ascii="Courier New" w:hAnsi="Courier New" w:cs="Courier New"/>
+          <w:sz w:val="18"/>
+          <w:szCs w:val="18"/>
+          <w:lang w:val="en-CA"/>
+        </w:rPr>
+        <w:t>, !(names(</w:t>
+      </w:r>
+      <w:proofErr w:type="spellStart"/>
+      <w:r>
+        <w:rPr>
+          <w:rFonts w:ascii="Courier New" w:hAnsi="Courier New" w:cs="Courier New"/>
+          <w:sz w:val="18"/>
+          <w:szCs w:val="18"/>
+          <w:lang w:val="en-CA"/>
+        </w:rPr>
+        <w:t>df.test</w:t>
+      </w:r>
+      <w:proofErr w:type="spellEnd"/>
+      <w:r>
+        <w:rPr>
+          <w:rFonts w:ascii="Courier New" w:hAnsi="Courier New" w:cs="Courier New"/>
+          <w:sz w:val="18"/>
+          <w:szCs w:val="18"/>
+          <w:lang w:val="en-CA"/>
+        </w:rPr>
+        <w:t>) %in% delete)]</w:t>
+      </w:r>
+    </w:p>
+    <w:p>
+      <w:pPr>
+        <w:rPr>
+          <w:rFonts w:ascii="Arial" w:hAnsi="Arial" w:cs="Arial"/>
+          <w:sz w:val="24"/>
+          <w:szCs w:val="24"/>
+          <w:lang w:val="en-CA"/>
+        </w:rPr>
+      </w:pPr>
+    </w:p>
+    <w:p>
+      <w:pPr>
+        <w:rPr>
+          <w:rFonts w:ascii="Arial" w:hAnsi="Arial" w:cs="Arial"/>
+          <w:sz w:val="24"/>
+          <w:szCs w:val="24"/>
+          <w:lang w:val="en-CA"/>
+        </w:rPr>
+      </w:pPr>
     </w:p>
     <w:p>
       <w:pPr>
@@ -1021,11 +1822,1719 @@
           <w:szCs w:val="24"/>
           <w:lang w:val="en-CA"/>
         </w:rPr>
+        <w:lastRenderedPageBreak/>
         <w:t>Results</w:t>
       </w:r>
     </w:p>
     <w:p>
       <w:pPr>
+        <w:rPr>
+          <w:rFonts w:ascii="Arial" w:hAnsi="Arial" w:cs="Arial"/>
+          <w:sz w:val="24"/>
+          <w:szCs w:val="24"/>
+          <w:lang w:val="en-CA"/>
+        </w:rPr>
+      </w:pPr>
+      <w:r>
+        <w:rPr>
+          <w:rFonts w:ascii="Arial" w:hAnsi="Arial" w:cs="Arial"/>
+          <w:sz w:val="24"/>
+          <w:szCs w:val="24"/>
+          <w:lang w:val="en-CA"/>
+        </w:rPr>
+        <w:t xml:space="preserve">Once the dataframe refactored, </w:t>
+      </w:r>
+      <w:proofErr w:type="spellStart"/>
+      <w:r>
+        <w:rPr>
+          <w:rFonts w:ascii="Courier New" w:hAnsi="Courier New" w:cs="Courier New"/>
+          <w:sz w:val="24"/>
+          <w:szCs w:val="24"/>
+          <w:lang w:val="en-CA"/>
+        </w:rPr>
+        <w:t>rpart</w:t>
+      </w:r>
+      <w:proofErr w:type="spellEnd"/>
+      <w:r>
+        <w:rPr>
+          <w:rFonts w:ascii="Arial" w:hAnsi="Arial" w:cs="Arial"/>
+          <w:sz w:val="24"/>
+          <w:szCs w:val="24"/>
+          <w:lang w:val="en-CA"/>
+        </w:rPr>
+        <w:t xml:space="preserve"> and </w:t>
+      </w:r>
+      <w:proofErr w:type="spellStart"/>
+      <w:proofErr w:type="gramStart"/>
+      <w:r>
+        <w:rPr>
+          <w:rFonts w:ascii="Courier New" w:hAnsi="Courier New" w:cs="Courier New"/>
+          <w:sz w:val="24"/>
+          <w:szCs w:val="24"/>
+          <w:lang w:val="en-CA"/>
+        </w:rPr>
+        <w:t>rpart.plot</w:t>
+      </w:r>
+      <w:proofErr w:type="spellEnd"/>
+      <w:proofErr w:type="gramEnd"/>
+      <w:r>
+        <w:rPr>
+          <w:rFonts w:ascii="Arial" w:hAnsi="Arial" w:cs="Arial"/>
+          <w:sz w:val="24"/>
+          <w:szCs w:val="24"/>
+          <w:lang w:val="en-CA"/>
+        </w:rPr>
+        <w:t xml:space="preserve"> were used to generate decisions trees, along with the corresponding plot.</w:t>
+      </w:r>
+      <w:r>
+        <w:rPr>
+          <w:rFonts w:ascii="Arial" w:hAnsi="Arial" w:cs="Arial"/>
+          <w:sz w:val="24"/>
+          <w:szCs w:val="24"/>
+          <w:lang w:val="en-CA"/>
+        </w:rPr>
+        <w:t xml:space="preserve"> </w:t>
+      </w:r>
+      <w:r>
+        <w:rPr>
+          <w:rFonts w:ascii="Arial" w:hAnsi="Arial" w:cs="Arial"/>
+          <w:sz w:val="24"/>
+          <w:szCs w:val="24"/>
+          <w:lang w:val="en-CA"/>
+        </w:rPr>
+        <w:t>The test dataset was used against the fitted tree, to compute the re</w:t>
+      </w:r>
+      <w:r>
+        <w:rPr>
+          <w:rFonts w:ascii="Arial" w:hAnsi="Arial" w:cs="Arial"/>
+          <w:sz w:val="24"/>
+          <w:szCs w:val="24"/>
+          <w:lang w:val="en-CA"/>
+        </w:rPr>
+        <w:t>-</w:t>
+      </w:r>
+      <w:r>
+        <w:rPr>
+          <w:rFonts w:ascii="Arial" w:hAnsi="Arial" w:cs="Arial"/>
+          <w:sz w:val="24"/>
+          <w:szCs w:val="24"/>
+          <w:lang w:val="en-CA"/>
+        </w:rPr>
+        <w:t>substitution error.</w:t>
+      </w:r>
+      <w:r>
+        <w:rPr>
+          <w:rFonts w:ascii="Arial" w:hAnsi="Arial" w:cs="Arial"/>
+          <w:sz w:val="24"/>
+          <w:szCs w:val="24"/>
+          <w:lang w:val="en-CA"/>
+        </w:rPr>
+        <w:t xml:space="preserve"> This was c</w:t>
+      </w:r>
+      <w:r>
+        <w:rPr>
+          <w:rFonts w:ascii="Arial" w:hAnsi="Arial" w:cs="Arial"/>
+          <w:sz w:val="24"/>
+          <w:szCs w:val="24"/>
+          <w:lang w:val="en-CA"/>
+        </w:rPr>
+        <w:t>alculated</w:t>
+      </w:r>
+      <w:r>
+        <w:rPr>
+          <w:rFonts w:ascii="Arial" w:hAnsi="Arial" w:cs="Arial"/>
+          <w:sz w:val="24"/>
+          <w:szCs w:val="24"/>
+          <w:lang w:val="en-CA"/>
+        </w:rPr>
+        <w:t xml:space="preserve"> to be </w:t>
+      </w:r>
+      <w:r>
+        <w:rPr>
+          <w:rFonts w:ascii="Arial" w:hAnsi="Arial" w:cs="Arial"/>
+          <w:sz w:val="24"/>
+          <w:szCs w:val="24"/>
+          <w:lang w:val="en-CA"/>
+        </w:rPr>
+        <w:t>0.36</w:t>
+      </w:r>
+      <w:r>
+        <w:rPr>
+          <w:rFonts w:ascii="Arial" w:hAnsi="Arial" w:cs="Arial"/>
+          <w:sz w:val="24"/>
+          <w:szCs w:val="24"/>
+          <w:lang w:val="en-CA"/>
+        </w:rPr>
+        <w:t>3, which indicates that the fitted decision tree was about 64% accurate.</w:t>
+      </w:r>
+      <w:r>
+        <w:rPr>
+          <w:rFonts w:ascii="Arial" w:hAnsi="Arial" w:cs="Arial"/>
+          <w:sz w:val="24"/>
+          <w:szCs w:val="24"/>
+          <w:lang w:val="en-CA"/>
+        </w:rPr>
+        <w:t xml:space="preserve"> </w:t>
+      </w:r>
+      <w:r>
+        <w:rPr>
+          <w:rFonts w:ascii="Arial" w:hAnsi="Arial" w:cs="Arial"/>
+          <w:sz w:val="24"/>
+          <w:szCs w:val="24"/>
+          <w:lang w:val="en-CA"/>
+        </w:rPr>
+        <w:t>Attempting to p</w:t>
+      </w:r>
+      <w:r>
+        <w:rPr>
+          <w:rFonts w:ascii="Arial" w:hAnsi="Arial" w:cs="Arial"/>
+          <w:sz w:val="24"/>
+          <w:szCs w:val="24"/>
+          <w:lang w:val="en-CA"/>
+        </w:rPr>
+        <w:t>run</w:t>
+      </w:r>
+      <w:r>
+        <w:rPr>
+          <w:rFonts w:ascii="Arial" w:hAnsi="Arial" w:cs="Arial"/>
+          <w:sz w:val="24"/>
+          <w:szCs w:val="24"/>
+          <w:lang w:val="en-CA"/>
+        </w:rPr>
+        <w:t>e</w:t>
+      </w:r>
+      <w:r>
+        <w:rPr>
+          <w:rFonts w:ascii="Arial" w:hAnsi="Arial" w:cs="Arial"/>
+          <w:sz w:val="24"/>
+          <w:szCs w:val="24"/>
+          <w:lang w:val="en-CA"/>
+        </w:rPr>
+        <w:t xml:space="preserve"> the tre</w:t>
+      </w:r>
+      <w:r>
+        <w:rPr>
+          <w:rFonts w:ascii="Arial" w:hAnsi="Arial" w:cs="Arial"/>
+          <w:sz w:val="24"/>
+          <w:szCs w:val="24"/>
+          <w:lang w:val="en-CA"/>
+        </w:rPr>
+        <w:t>e to 3 levels (root is node 0), yielded a re-</w:t>
+      </w:r>
+      <w:proofErr w:type="spellStart"/>
+      <w:r>
+        <w:rPr>
+          <w:rFonts w:ascii="Arial" w:hAnsi="Arial" w:cs="Arial"/>
+          <w:sz w:val="24"/>
+          <w:szCs w:val="24"/>
+          <w:lang w:val="en-CA"/>
+        </w:rPr>
+        <w:t>subsitution</w:t>
+      </w:r>
+      <w:proofErr w:type="spellEnd"/>
+      <w:r>
+        <w:rPr>
+          <w:rFonts w:ascii="Arial" w:hAnsi="Arial" w:cs="Arial"/>
+          <w:sz w:val="24"/>
+          <w:szCs w:val="24"/>
+          <w:lang w:val="en-CA"/>
+        </w:rPr>
+        <w:t xml:space="preserve"> error of </w:t>
+      </w:r>
+      <w:r>
+        <w:rPr>
+          <w:rFonts w:ascii="Arial" w:hAnsi="Arial" w:cs="Arial"/>
+          <w:sz w:val="24"/>
+          <w:szCs w:val="24"/>
+          <w:lang w:val="en-CA"/>
+        </w:rPr>
+        <w:t>0.542</w:t>
+      </w:r>
+      <w:r>
+        <w:rPr>
+          <w:rFonts w:ascii="Arial" w:hAnsi="Arial" w:cs="Arial"/>
+          <w:sz w:val="24"/>
+          <w:szCs w:val="24"/>
+          <w:lang w:val="en-CA"/>
+        </w:rPr>
+        <w:t>.</w:t>
+      </w:r>
+      <w:r>
+        <w:rPr>
+          <w:rFonts w:ascii="Arial" w:hAnsi="Arial" w:cs="Arial"/>
+          <w:sz w:val="24"/>
+          <w:szCs w:val="24"/>
+          <w:lang w:val="en-CA"/>
+        </w:rPr>
+        <w:t xml:space="preserve"> Therefore, pruning the levels did not yield a better model</w:t>
+      </w:r>
+      <w:r>
+        <w:rPr>
+          <w:rFonts w:ascii="Arial" w:hAnsi="Arial" w:cs="Arial"/>
+          <w:sz w:val="24"/>
+          <w:szCs w:val="24"/>
+          <w:lang w:val="en-CA"/>
+        </w:rPr>
+        <w:t>, and the former was retained</w:t>
+      </w:r>
+      <w:r>
+        <w:rPr>
+          <w:rFonts w:ascii="Arial" w:hAnsi="Arial" w:cs="Arial"/>
+          <w:sz w:val="24"/>
+          <w:szCs w:val="24"/>
+          <w:lang w:val="en-CA"/>
+        </w:rPr>
+        <w:t>:</w:t>
+      </w:r>
+    </w:p>
+    <w:p>
+      <w:pPr>
+        <w:rPr>
+          <w:rFonts w:ascii="Arial" w:hAnsi="Arial" w:cs="Arial"/>
+          <w:sz w:val="24"/>
+          <w:szCs w:val="24"/>
+          <w:lang w:val="en-CA"/>
+        </w:rPr>
+      </w:pPr>
+      <w:r>
+        <w:rPr>
+          <w:noProof/>
+        </w:rPr>
+        <w:drawing>
+          <wp:inline distT="0" distB="0" distL="0" distR="0" wp14:anchorId="368DF2F9" wp14:editId="45EE2099">
+            <wp:extent cx="5943600" cy="2971800"/>
+            <wp:effectExtent l="0" t="0" r="0" b="0"/>
+            <wp:docPr id="2" name="Picture 2"/>
+            <wp:cNvGraphicFramePr>
+              <a:graphicFrameLocks xmlns:a="http://schemas.openxmlformats.org/drawingml/2006/main" noChangeAspect="1"/>
+            </wp:cNvGraphicFramePr>
+            <a:graphic xmlns:a="http://schemas.openxmlformats.org/drawingml/2006/main">
+              <a:graphicData uri="http://schemas.openxmlformats.org/drawingml/2006/picture">
+                <pic:pic xmlns:pic="http://schemas.openxmlformats.org/drawingml/2006/picture">
+                  <pic:nvPicPr>
+                    <pic:cNvPr id="0" name="Picture 1"/>
+                    <pic:cNvPicPr>
+                      <a:picLocks noChangeAspect="1" noChangeArrowheads="1"/>
+                    </pic:cNvPicPr>
+                  </pic:nvPicPr>
+                  <pic:blipFill>
+                    <a:blip r:embed="rId9" cstate="print">
+                      <a:extLst>
+                        <a:ext uri="{28A0092B-C50C-407E-A947-70E740481C1C}">
+                          <a14:useLocalDpi xmlns:a14="http://schemas.microsoft.com/office/drawing/2010/main" val="0"/>
+                        </a:ext>
+                      </a:extLst>
+                    </a:blip>
+                    <a:srcRect/>
+                    <a:stretch>
+                      <a:fillRect/>
+                    </a:stretch>
+                  </pic:blipFill>
+                  <pic:spPr bwMode="auto">
+                    <a:xfrm>
+                      <a:off x="0" y="0"/>
+                      <a:ext cx="5943600" cy="2971800"/>
+                    </a:xfrm>
+                    <a:prstGeom prst="rect">
+                      <a:avLst/>
+                    </a:prstGeom>
+                    <a:noFill/>
+                    <a:ln>
+                      <a:noFill/>
+                    </a:ln>
+                  </pic:spPr>
+                </pic:pic>
+              </a:graphicData>
+            </a:graphic>
+          </wp:inline>
+        </w:drawing>
+      </w:r>
+    </w:p>
+    <w:p>
+      <w:pPr>
+        <w:rPr>
+          <w:rFonts w:ascii="Arial" w:hAnsi="Arial" w:cs="Arial"/>
+          <w:sz w:val="24"/>
+          <w:szCs w:val="24"/>
+          <w:lang w:val="en-CA"/>
+        </w:rPr>
+      </w:pPr>
+    </w:p>
+    <w:p>
+      <w:pPr>
+        <w:rPr>
+          <w:rFonts w:ascii="Arial" w:hAnsi="Arial" w:cs="Arial"/>
+          <w:sz w:val="24"/>
+          <w:szCs w:val="24"/>
+          <w:lang w:val="en-CA"/>
+        </w:rPr>
+      </w:pPr>
+      <w:r>
+        <w:rPr>
+          <w:rFonts w:ascii="Arial" w:hAnsi="Arial" w:cs="Arial"/>
+          <w:sz w:val="24"/>
+          <w:szCs w:val="24"/>
+          <w:lang w:val="en-CA"/>
+        </w:rPr>
+        <w:t xml:space="preserve">The corresponding </w:t>
+      </w:r>
+      <w:r>
+        <w:rPr>
+          <w:rFonts w:ascii="Arial" w:hAnsi="Arial" w:cs="Arial"/>
+          <w:sz w:val="24"/>
+          <w:szCs w:val="24"/>
+          <w:lang w:val="en-CA"/>
+        </w:rPr>
+        <w:t>3-fold CV produced 42,000 rows of result. Due to the length of the result, a provided</w:t>
+      </w:r>
+      <w:r>
+        <w:rPr>
+          <w:rFonts w:ascii="Arial" w:hAnsi="Arial" w:cs="Arial"/>
+          <w:sz w:val="24"/>
+          <w:szCs w:val="24"/>
+          <w:lang w:val="en-CA"/>
+        </w:rPr>
+        <w:t xml:space="preserve"> </w:t>
+      </w:r>
+      <w:r>
+        <w:rPr>
+          <w:rFonts w:ascii="Courier New" w:hAnsi="Courier New" w:cs="Courier New"/>
+          <w:sz w:val="24"/>
+          <w:szCs w:val="24"/>
+          <w:lang w:val="en-CA"/>
+        </w:rPr>
+        <w:t>tree_analysis.txt</w:t>
+      </w:r>
+      <w:r>
+        <w:rPr>
+          <w:rFonts w:ascii="Arial" w:hAnsi="Arial" w:cs="Arial"/>
+          <w:sz w:val="24"/>
+          <w:szCs w:val="24"/>
+          <w:lang w:val="en-CA"/>
+        </w:rPr>
+        <w:t xml:space="preserve"> can be further reviewed.</w:t>
+      </w:r>
+      <w:r>
+        <w:rPr>
+          <w:rFonts w:ascii="Arial" w:hAnsi="Arial" w:cs="Arial"/>
+          <w:sz w:val="24"/>
+          <w:szCs w:val="24"/>
+          <w:lang w:val="en-CA"/>
+        </w:rPr>
+        <w:t xml:space="preserve"> However, below will provide a preview of the accuracy for the first 5 rows</w:t>
+      </w:r>
+      <w:r>
+        <w:rPr>
+          <w:rFonts w:ascii="Arial" w:hAnsi="Arial" w:cs="Arial"/>
+          <w:sz w:val="24"/>
+          <w:szCs w:val="24"/>
+          <w:lang w:val="en-CA"/>
+        </w:rPr>
+        <w:t>, using 3 folds</w:t>
+      </w:r>
+      <w:r>
+        <w:rPr>
+          <w:rFonts w:ascii="Arial" w:hAnsi="Arial" w:cs="Arial"/>
+          <w:sz w:val="24"/>
+          <w:szCs w:val="24"/>
+          <w:lang w:val="en-CA"/>
+        </w:rPr>
+        <w:t>:</w:t>
+      </w:r>
+    </w:p>
+    <w:p>
+      <w:pPr>
+        <w:shd w:val="clear" w:color="auto" w:fill="FFFFFF"/>
+        <w:tabs>
+          <w:tab w:val="left" w:pos="916"/>
+          <w:tab w:val="left" w:pos="1832"/>
+          <w:tab w:val="left" w:pos="2748"/>
+          <w:tab w:val="left" w:pos="3664"/>
+          <w:tab w:val="left" w:pos="4580"/>
+          <w:tab w:val="left" w:pos="5496"/>
+          <w:tab w:val="left" w:pos="6412"/>
+          <w:tab w:val="left" w:pos="7328"/>
+          <w:tab w:val="left" w:pos="8244"/>
+          <w:tab w:val="left" w:pos="9160"/>
+          <w:tab w:val="left" w:pos="10076"/>
+          <w:tab w:val="left" w:pos="10992"/>
+          <w:tab w:val="left" w:pos="11908"/>
+          <w:tab w:val="left" w:pos="12824"/>
+          <w:tab w:val="left" w:pos="13740"/>
+          <w:tab w:val="left" w:pos="14656"/>
+        </w:tabs>
+        <w:wordWrap w:val="0"/>
+        <w:spacing w:after="0" w:line="225" w:lineRule="atLeast"/>
+        <w:rPr>
+          <w:rFonts w:ascii="Lucida Console" w:eastAsia="Times New Roman" w:hAnsi="Lucida Console" w:cs="Courier New"/>
+          <w:color w:val="0000FF"/>
+          <w:sz w:val="20"/>
+          <w:szCs w:val="20"/>
+        </w:rPr>
+      </w:pPr>
+      <w:proofErr w:type="spellStart"/>
+      <w:proofErr w:type="gramStart"/>
+      <w:r>
+        <w:rPr>
+          <w:rFonts w:ascii="Lucida Console" w:eastAsia="Times New Roman" w:hAnsi="Lucida Console" w:cs="Courier New"/>
+          <w:color w:val="0000FF"/>
+          <w:sz w:val="20"/>
+          <w:szCs w:val="20"/>
+        </w:rPr>
+        <w:t>xpred.rpart</w:t>
+      </w:r>
+      <w:proofErr w:type="spellEnd"/>
+      <w:proofErr w:type="gramEnd"/>
+      <w:r>
+        <w:rPr>
+          <w:rFonts w:ascii="Lucida Console" w:eastAsia="Times New Roman" w:hAnsi="Lucida Console" w:cs="Courier New"/>
+          <w:color w:val="0000FF"/>
+          <w:sz w:val="20"/>
+          <w:szCs w:val="20"/>
+        </w:rPr>
+        <w:t>(</w:t>
+      </w:r>
+      <w:proofErr w:type="spellStart"/>
+      <w:r>
+        <w:rPr>
+          <w:rFonts w:ascii="Lucida Console" w:eastAsia="Times New Roman" w:hAnsi="Lucida Console" w:cs="Courier New"/>
+          <w:color w:val="0000FF"/>
+          <w:sz w:val="20"/>
+          <w:szCs w:val="20"/>
+        </w:rPr>
+        <w:t>fit.tree</w:t>
+      </w:r>
+      <w:proofErr w:type="spellEnd"/>
+      <w:r>
+        <w:rPr>
+          <w:rFonts w:ascii="Lucida Console" w:eastAsia="Times New Roman" w:hAnsi="Lucida Console" w:cs="Courier New"/>
+          <w:color w:val="0000FF"/>
+          <w:sz w:val="20"/>
+          <w:szCs w:val="20"/>
+        </w:rPr>
+        <w:t xml:space="preserve">, </w:t>
+      </w:r>
+      <w:proofErr w:type="spellStart"/>
+      <w:r>
+        <w:rPr>
+          <w:rFonts w:ascii="Lucida Console" w:eastAsia="Times New Roman" w:hAnsi="Lucida Console" w:cs="Courier New"/>
+          <w:color w:val="0000FF"/>
+          <w:sz w:val="20"/>
+          <w:szCs w:val="20"/>
+        </w:rPr>
+        <w:t>xval</w:t>
+      </w:r>
+      <w:proofErr w:type="spellEnd"/>
+      <w:r>
+        <w:rPr>
+          <w:rFonts w:ascii="Lucida Console" w:eastAsia="Times New Roman" w:hAnsi="Lucida Console" w:cs="Courier New"/>
+          <w:color w:val="0000FF"/>
+          <w:sz w:val="20"/>
+          <w:szCs w:val="20"/>
+        </w:rPr>
+        <w:t>=3)</w:t>
+      </w:r>
+    </w:p>
+    <w:p>
+      <w:pPr>
+        <w:shd w:val="clear" w:color="auto" w:fill="FFFFFF"/>
+        <w:tabs>
+          <w:tab w:val="left" w:pos="916"/>
+          <w:tab w:val="left" w:pos="1832"/>
+          <w:tab w:val="left" w:pos="2748"/>
+          <w:tab w:val="left" w:pos="3664"/>
+          <w:tab w:val="left" w:pos="4580"/>
+          <w:tab w:val="left" w:pos="5496"/>
+          <w:tab w:val="left" w:pos="6412"/>
+          <w:tab w:val="left" w:pos="7328"/>
+          <w:tab w:val="left" w:pos="8244"/>
+          <w:tab w:val="left" w:pos="9160"/>
+          <w:tab w:val="left" w:pos="10076"/>
+          <w:tab w:val="left" w:pos="10992"/>
+          <w:tab w:val="left" w:pos="11908"/>
+          <w:tab w:val="left" w:pos="12824"/>
+          <w:tab w:val="left" w:pos="13740"/>
+          <w:tab w:val="left" w:pos="14656"/>
+        </w:tabs>
+        <w:wordWrap w:val="0"/>
+        <w:spacing w:after="0" w:line="225" w:lineRule="atLeast"/>
+        <w:rPr>
+          <w:rFonts w:ascii="Lucida Console" w:eastAsia="Times New Roman" w:hAnsi="Lucida Console" w:cs="Courier New"/>
+          <w:color w:val="000000"/>
+          <w:sz w:val="20"/>
+          <w:szCs w:val="20"/>
+          <w:bdr w:val="none" w:sz="0" w:space="0" w:color="auto" w:frame="1"/>
+        </w:rPr>
+      </w:pPr>
+      <w:r>
+        <w:rPr>
+          <w:rFonts w:ascii="Lucida Console" w:eastAsia="Times New Roman" w:hAnsi="Lucida Console" w:cs="Courier New"/>
+          <w:color w:val="000000"/>
+          <w:sz w:val="20"/>
+          <w:szCs w:val="20"/>
+          <w:bdr w:val="none" w:sz="0" w:space="0" w:color="auto" w:frame="1"/>
+        </w:rPr>
+        <w:t xml:space="preserve">      0.54613303 0.09147209 0.08077784 0.06883030 0.06451660 0.05535899</w:t>
+      </w:r>
+    </w:p>
+    <w:p>
+      <w:pPr>
+        <w:shd w:val="clear" w:color="auto" w:fill="FFFFFF"/>
+        <w:tabs>
+          <w:tab w:val="left" w:pos="916"/>
+          <w:tab w:val="left" w:pos="1832"/>
+          <w:tab w:val="left" w:pos="2748"/>
+          <w:tab w:val="left" w:pos="3664"/>
+          <w:tab w:val="left" w:pos="4580"/>
+          <w:tab w:val="left" w:pos="5496"/>
+          <w:tab w:val="left" w:pos="6412"/>
+          <w:tab w:val="left" w:pos="7328"/>
+          <w:tab w:val="left" w:pos="8244"/>
+          <w:tab w:val="left" w:pos="9160"/>
+          <w:tab w:val="left" w:pos="10076"/>
+          <w:tab w:val="left" w:pos="10992"/>
+          <w:tab w:val="left" w:pos="11908"/>
+          <w:tab w:val="left" w:pos="12824"/>
+          <w:tab w:val="left" w:pos="13740"/>
+          <w:tab w:val="left" w:pos="14656"/>
+        </w:tabs>
+        <w:wordWrap w:val="0"/>
+        <w:spacing w:after="0" w:line="225" w:lineRule="atLeast"/>
+        <w:rPr>
+          <w:rFonts w:ascii="Lucida Console" w:eastAsia="Times New Roman" w:hAnsi="Lucida Console" w:cs="Courier New"/>
+          <w:color w:val="000000"/>
+          <w:sz w:val="20"/>
+          <w:szCs w:val="20"/>
+          <w:bdr w:val="none" w:sz="0" w:space="0" w:color="auto" w:frame="1"/>
+        </w:rPr>
+      </w:pPr>
+      <w:r>
+        <w:rPr>
+          <w:rFonts w:ascii="Lucida Console" w:eastAsia="Times New Roman" w:hAnsi="Lucida Console" w:cs="Courier New"/>
+          <w:color w:val="000000"/>
+          <w:sz w:val="20"/>
+          <w:szCs w:val="20"/>
+          <w:bdr w:val="none" w:sz="0" w:space="0" w:color="auto" w:frame="1"/>
+        </w:rPr>
+        <w:t>1              2          2          2          2          2          2</w:t>
+      </w:r>
+    </w:p>
+    <w:p>
+      <w:pPr>
+        <w:shd w:val="clear" w:color="auto" w:fill="FFFFFF"/>
+        <w:tabs>
+          <w:tab w:val="left" w:pos="916"/>
+          <w:tab w:val="left" w:pos="1832"/>
+          <w:tab w:val="left" w:pos="2748"/>
+          <w:tab w:val="left" w:pos="3664"/>
+          <w:tab w:val="left" w:pos="4580"/>
+          <w:tab w:val="left" w:pos="5496"/>
+          <w:tab w:val="left" w:pos="6412"/>
+          <w:tab w:val="left" w:pos="7328"/>
+          <w:tab w:val="left" w:pos="8244"/>
+          <w:tab w:val="left" w:pos="9160"/>
+          <w:tab w:val="left" w:pos="10076"/>
+          <w:tab w:val="left" w:pos="10992"/>
+          <w:tab w:val="left" w:pos="11908"/>
+          <w:tab w:val="left" w:pos="12824"/>
+          <w:tab w:val="left" w:pos="13740"/>
+          <w:tab w:val="left" w:pos="14656"/>
+        </w:tabs>
+        <w:wordWrap w:val="0"/>
+        <w:spacing w:after="0" w:line="225" w:lineRule="atLeast"/>
+        <w:rPr>
+          <w:rFonts w:ascii="Lucida Console" w:eastAsia="Times New Roman" w:hAnsi="Lucida Console" w:cs="Courier New"/>
+          <w:color w:val="000000"/>
+          <w:sz w:val="20"/>
+          <w:szCs w:val="20"/>
+          <w:bdr w:val="none" w:sz="0" w:space="0" w:color="auto" w:frame="1"/>
+        </w:rPr>
+      </w:pPr>
+      <w:r>
+        <w:rPr>
+          <w:rFonts w:ascii="Lucida Console" w:eastAsia="Times New Roman" w:hAnsi="Lucida Console" w:cs="Courier New"/>
+          <w:color w:val="000000"/>
+          <w:sz w:val="20"/>
+          <w:szCs w:val="20"/>
+          <w:bdr w:val="none" w:sz="0" w:space="0" w:color="auto" w:frame="1"/>
+        </w:rPr>
+        <w:t>2              2          2          1          1          1          1</w:t>
+      </w:r>
+    </w:p>
+    <w:p>
+      <w:pPr>
+        <w:shd w:val="clear" w:color="auto" w:fill="FFFFFF"/>
+        <w:tabs>
+          <w:tab w:val="left" w:pos="916"/>
+          <w:tab w:val="left" w:pos="1832"/>
+          <w:tab w:val="left" w:pos="2748"/>
+          <w:tab w:val="left" w:pos="3664"/>
+          <w:tab w:val="left" w:pos="4580"/>
+          <w:tab w:val="left" w:pos="5496"/>
+          <w:tab w:val="left" w:pos="6412"/>
+          <w:tab w:val="left" w:pos="7328"/>
+          <w:tab w:val="left" w:pos="8244"/>
+          <w:tab w:val="left" w:pos="9160"/>
+          <w:tab w:val="left" w:pos="10076"/>
+          <w:tab w:val="left" w:pos="10992"/>
+          <w:tab w:val="left" w:pos="11908"/>
+          <w:tab w:val="left" w:pos="12824"/>
+          <w:tab w:val="left" w:pos="13740"/>
+          <w:tab w:val="left" w:pos="14656"/>
+        </w:tabs>
+        <w:wordWrap w:val="0"/>
+        <w:spacing w:after="0" w:line="225" w:lineRule="atLeast"/>
+        <w:rPr>
+          <w:rFonts w:ascii="Lucida Console" w:eastAsia="Times New Roman" w:hAnsi="Lucida Console" w:cs="Courier New"/>
+          <w:color w:val="000000"/>
+          <w:sz w:val="20"/>
+          <w:szCs w:val="20"/>
+          <w:bdr w:val="none" w:sz="0" w:space="0" w:color="auto" w:frame="1"/>
+        </w:rPr>
+      </w:pPr>
+      <w:r>
+        <w:rPr>
+          <w:rFonts w:ascii="Lucida Console" w:eastAsia="Times New Roman" w:hAnsi="Lucida Console" w:cs="Courier New"/>
+          <w:color w:val="000000"/>
+          <w:sz w:val="20"/>
+          <w:szCs w:val="20"/>
+          <w:bdr w:val="none" w:sz="0" w:space="0" w:color="auto" w:frame="1"/>
+        </w:rPr>
+        <w:t>3              2          2          2          2          2          2</w:t>
+      </w:r>
+    </w:p>
+    <w:p>
+      <w:pPr>
+        <w:shd w:val="clear" w:color="auto" w:fill="FFFFFF"/>
+        <w:tabs>
+          <w:tab w:val="left" w:pos="916"/>
+          <w:tab w:val="left" w:pos="1832"/>
+          <w:tab w:val="left" w:pos="2748"/>
+          <w:tab w:val="left" w:pos="3664"/>
+          <w:tab w:val="left" w:pos="4580"/>
+          <w:tab w:val="left" w:pos="5496"/>
+          <w:tab w:val="left" w:pos="6412"/>
+          <w:tab w:val="left" w:pos="7328"/>
+          <w:tab w:val="left" w:pos="8244"/>
+          <w:tab w:val="left" w:pos="9160"/>
+          <w:tab w:val="left" w:pos="10076"/>
+          <w:tab w:val="left" w:pos="10992"/>
+          <w:tab w:val="left" w:pos="11908"/>
+          <w:tab w:val="left" w:pos="12824"/>
+          <w:tab w:val="left" w:pos="13740"/>
+          <w:tab w:val="left" w:pos="14656"/>
+        </w:tabs>
+        <w:wordWrap w:val="0"/>
+        <w:spacing w:after="0" w:line="225" w:lineRule="atLeast"/>
+        <w:rPr>
+          <w:rFonts w:ascii="Lucida Console" w:eastAsia="Times New Roman" w:hAnsi="Lucida Console" w:cs="Courier New"/>
+          <w:color w:val="000000"/>
+          <w:sz w:val="20"/>
+          <w:szCs w:val="20"/>
+          <w:bdr w:val="none" w:sz="0" w:space="0" w:color="auto" w:frame="1"/>
+        </w:rPr>
+      </w:pPr>
+      <w:r>
+        <w:rPr>
+          <w:rFonts w:ascii="Lucida Console" w:eastAsia="Times New Roman" w:hAnsi="Lucida Console" w:cs="Courier New"/>
+          <w:color w:val="000000"/>
+          <w:sz w:val="20"/>
+          <w:szCs w:val="20"/>
+          <w:bdr w:val="none" w:sz="0" w:space="0" w:color="auto" w:frame="1"/>
+        </w:rPr>
+        <w:t>4              2          8          1          1          1          1</w:t>
+      </w:r>
+    </w:p>
+    <w:p>
+      <w:pPr>
+        <w:shd w:val="clear" w:color="auto" w:fill="FFFFFF"/>
+        <w:tabs>
+          <w:tab w:val="left" w:pos="916"/>
+          <w:tab w:val="left" w:pos="1832"/>
+          <w:tab w:val="left" w:pos="2748"/>
+          <w:tab w:val="left" w:pos="3664"/>
+          <w:tab w:val="left" w:pos="4580"/>
+          <w:tab w:val="left" w:pos="5496"/>
+          <w:tab w:val="left" w:pos="6412"/>
+          <w:tab w:val="left" w:pos="7328"/>
+          <w:tab w:val="left" w:pos="8244"/>
+          <w:tab w:val="left" w:pos="9160"/>
+          <w:tab w:val="left" w:pos="10076"/>
+          <w:tab w:val="left" w:pos="10992"/>
+          <w:tab w:val="left" w:pos="11908"/>
+          <w:tab w:val="left" w:pos="12824"/>
+          <w:tab w:val="left" w:pos="13740"/>
+          <w:tab w:val="left" w:pos="14656"/>
+        </w:tabs>
+        <w:wordWrap w:val="0"/>
+        <w:spacing w:after="0" w:line="225" w:lineRule="atLeast"/>
+        <w:rPr>
+          <w:rFonts w:ascii="Lucida Console" w:eastAsia="Times New Roman" w:hAnsi="Lucida Console" w:cs="Courier New"/>
+          <w:color w:val="000000"/>
+          <w:sz w:val="20"/>
+          <w:szCs w:val="20"/>
+          <w:bdr w:val="none" w:sz="0" w:space="0" w:color="auto" w:frame="1"/>
+        </w:rPr>
+      </w:pPr>
+      <w:r>
+        <w:rPr>
+          <w:rFonts w:ascii="Lucida Console" w:eastAsia="Times New Roman" w:hAnsi="Lucida Console" w:cs="Courier New"/>
+          <w:color w:val="000000"/>
+          <w:sz w:val="20"/>
+          <w:szCs w:val="20"/>
+          <w:bdr w:val="none" w:sz="0" w:space="0" w:color="auto" w:frame="1"/>
+        </w:rPr>
+        <w:t>5              2          2          1          1          1          1</w:t>
+      </w:r>
+    </w:p>
+    <w:p>
+      <w:pPr>
+        <w:shd w:val="clear" w:color="auto" w:fill="FFFFFF"/>
+        <w:tabs>
+          <w:tab w:val="left" w:pos="916"/>
+          <w:tab w:val="left" w:pos="1832"/>
+          <w:tab w:val="left" w:pos="2748"/>
+          <w:tab w:val="left" w:pos="3664"/>
+          <w:tab w:val="left" w:pos="4580"/>
+          <w:tab w:val="left" w:pos="5496"/>
+          <w:tab w:val="left" w:pos="6412"/>
+          <w:tab w:val="left" w:pos="7328"/>
+          <w:tab w:val="left" w:pos="8244"/>
+          <w:tab w:val="left" w:pos="9160"/>
+          <w:tab w:val="left" w:pos="10076"/>
+          <w:tab w:val="left" w:pos="10992"/>
+          <w:tab w:val="left" w:pos="11908"/>
+          <w:tab w:val="left" w:pos="12824"/>
+          <w:tab w:val="left" w:pos="13740"/>
+          <w:tab w:val="left" w:pos="14656"/>
+        </w:tabs>
+        <w:wordWrap w:val="0"/>
+        <w:spacing w:after="0" w:line="225" w:lineRule="atLeast"/>
+        <w:rPr>
+          <w:rFonts w:ascii="Lucida Console" w:eastAsia="Times New Roman" w:hAnsi="Lucida Console" w:cs="Courier New"/>
+          <w:color w:val="000000"/>
+          <w:sz w:val="20"/>
+          <w:szCs w:val="20"/>
+          <w:bdr w:val="none" w:sz="0" w:space="0" w:color="auto" w:frame="1"/>
+        </w:rPr>
+      </w:pPr>
+      <w:r>
+        <w:rPr>
+          <w:rFonts w:ascii="Lucida Console" w:eastAsia="Times New Roman" w:hAnsi="Lucida Console" w:cs="Courier New"/>
+          <w:color w:val="000000"/>
+          <w:sz w:val="20"/>
+          <w:szCs w:val="20"/>
+          <w:bdr w:val="none" w:sz="0" w:space="0" w:color="auto" w:frame="1"/>
+        </w:rPr>
+        <w:t xml:space="preserve">      0.04571958 0.04247021 0.02909242 0.01840850 0.01585400 0.01328713</w:t>
+      </w:r>
+    </w:p>
+    <w:p>
+      <w:pPr>
+        <w:shd w:val="clear" w:color="auto" w:fill="FFFFFF"/>
+        <w:tabs>
+          <w:tab w:val="left" w:pos="916"/>
+          <w:tab w:val="left" w:pos="1832"/>
+          <w:tab w:val="left" w:pos="2748"/>
+          <w:tab w:val="left" w:pos="3664"/>
+          <w:tab w:val="left" w:pos="4580"/>
+          <w:tab w:val="left" w:pos="5496"/>
+          <w:tab w:val="left" w:pos="6412"/>
+          <w:tab w:val="left" w:pos="7328"/>
+          <w:tab w:val="left" w:pos="8244"/>
+          <w:tab w:val="left" w:pos="9160"/>
+          <w:tab w:val="left" w:pos="10076"/>
+          <w:tab w:val="left" w:pos="10992"/>
+          <w:tab w:val="left" w:pos="11908"/>
+          <w:tab w:val="left" w:pos="12824"/>
+          <w:tab w:val="left" w:pos="13740"/>
+          <w:tab w:val="left" w:pos="14656"/>
+        </w:tabs>
+        <w:wordWrap w:val="0"/>
+        <w:spacing w:after="0" w:line="225" w:lineRule="atLeast"/>
+        <w:rPr>
+          <w:rFonts w:ascii="Lucida Console" w:eastAsia="Times New Roman" w:hAnsi="Lucida Console" w:cs="Courier New"/>
+          <w:color w:val="000000"/>
+          <w:sz w:val="20"/>
+          <w:szCs w:val="20"/>
+          <w:bdr w:val="none" w:sz="0" w:space="0" w:color="auto" w:frame="1"/>
+        </w:rPr>
+      </w:pPr>
+      <w:r>
+        <w:rPr>
+          <w:rFonts w:ascii="Lucida Console" w:eastAsia="Times New Roman" w:hAnsi="Lucida Console" w:cs="Courier New"/>
+          <w:color w:val="000000"/>
+          <w:sz w:val="20"/>
+          <w:szCs w:val="20"/>
+          <w:bdr w:val="none" w:sz="0" w:space="0" w:color="auto" w:frame="1"/>
+        </w:rPr>
+        <w:t>1              2          2          2          2          2          2</w:t>
+      </w:r>
+    </w:p>
+    <w:p>
+      <w:pPr>
+        <w:shd w:val="clear" w:color="auto" w:fill="FFFFFF"/>
+        <w:tabs>
+          <w:tab w:val="left" w:pos="916"/>
+          <w:tab w:val="left" w:pos="1832"/>
+          <w:tab w:val="left" w:pos="2748"/>
+          <w:tab w:val="left" w:pos="3664"/>
+          <w:tab w:val="left" w:pos="4580"/>
+          <w:tab w:val="left" w:pos="5496"/>
+          <w:tab w:val="left" w:pos="6412"/>
+          <w:tab w:val="left" w:pos="7328"/>
+          <w:tab w:val="left" w:pos="8244"/>
+          <w:tab w:val="left" w:pos="9160"/>
+          <w:tab w:val="left" w:pos="10076"/>
+          <w:tab w:val="left" w:pos="10992"/>
+          <w:tab w:val="left" w:pos="11908"/>
+          <w:tab w:val="left" w:pos="12824"/>
+          <w:tab w:val="left" w:pos="13740"/>
+          <w:tab w:val="left" w:pos="14656"/>
+        </w:tabs>
+        <w:wordWrap w:val="0"/>
+        <w:spacing w:after="0" w:line="225" w:lineRule="atLeast"/>
+        <w:rPr>
+          <w:rFonts w:ascii="Lucida Console" w:eastAsia="Times New Roman" w:hAnsi="Lucida Console" w:cs="Courier New"/>
+          <w:color w:val="000000"/>
+          <w:sz w:val="20"/>
+          <w:szCs w:val="20"/>
+          <w:bdr w:val="none" w:sz="0" w:space="0" w:color="auto" w:frame="1"/>
+        </w:rPr>
+      </w:pPr>
+      <w:r>
+        <w:rPr>
+          <w:rFonts w:ascii="Lucida Console" w:eastAsia="Times New Roman" w:hAnsi="Lucida Console" w:cs="Courier New"/>
+          <w:color w:val="000000"/>
+          <w:sz w:val="20"/>
+          <w:szCs w:val="20"/>
+          <w:bdr w:val="none" w:sz="0" w:space="0" w:color="auto" w:frame="1"/>
+        </w:rPr>
+        <w:t>2              1          1          1          1          1          1</w:t>
+      </w:r>
+    </w:p>
+    <w:p>
+      <w:pPr>
+        <w:shd w:val="clear" w:color="auto" w:fill="FFFFFF"/>
+        <w:tabs>
+          <w:tab w:val="left" w:pos="916"/>
+          <w:tab w:val="left" w:pos="1832"/>
+          <w:tab w:val="left" w:pos="2748"/>
+          <w:tab w:val="left" w:pos="3664"/>
+          <w:tab w:val="left" w:pos="4580"/>
+          <w:tab w:val="left" w:pos="5496"/>
+          <w:tab w:val="left" w:pos="6412"/>
+          <w:tab w:val="left" w:pos="7328"/>
+          <w:tab w:val="left" w:pos="8244"/>
+          <w:tab w:val="left" w:pos="9160"/>
+          <w:tab w:val="left" w:pos="10076"/>
+          <w:tab w:val="left" w:pos="10992"/>
+          <w:tab w:val="left" w:pos="11908"/>
+          <w:tab w:val="left" w:pos="12824"/>
+          <w:tab w:val="left" w:pos="13740"/>
+          <w:tab w:val="left" w:pos="14656"/>
+        </w:tabs>
+        <w:wordWrap w:val="0"/>
+        <w:spacing w:after="0" w:line="225" w:lineRule="atLeast"/>
+        <w:rPr>
+          <w:rFonts w:ascii="Lucida Console" w:eastAsia="Times New Roman" w:hAnsi="Lucida Console" w:cs="Courier New"/>
+          <w:color w:val="000000"/>
+          <w:sz w:val="20"/>
+          <w:szCs w:val="20"/>
+          <w:bdr w:val="none" w:sz="0" w:space="0" w:color="auto" w:frame="1"/>
+        </w:rPr>
+      </w:pPr>
+      <w:r>
+        <w:rPr>
+          <w:rFonts w:ascii="Lucida Console" w:eastAsia="Times New Roman" w:hAnsi="Lucida Console" w:cs="Courier New"/>
+          <w:color w:val="000000"/>
+          <w:sz w:val="20"/>
+          <w:szCs w:val="20"/>
+          <w:bdr w:val="none" w:sz="0" w:space="0" w:color="auto" w:frame="1"/>
+        </w:rPr>
+        <w:t>3              2          2          2          2          2          2</w:t>
+      </w:r>
+    </w:p>
+    <w:p>
+      <w:pPr>
+        <w:shd w:val="clear" w:color="auto" w:fill="FFFFFF"/>
+        <w:tabs>
+          <w:tab w:val="left" w:pos="916"/>
+          <w:tab w:val="left" w:pos="1832"/>
+          <w:tab w:val="left" w:pos="2748"/>
+          <w:tab w:val="left" w:pos="3664"/>
+          <w:tab w:val="left" w:pos="4580"/>
+          <w:tab w:val="left" w:pos="5496"/>
+          <w:tab w:val="left" w:pos="6412"/>
+          <w:tab w:val="left" w:pos="7328"/>
+          <w:tab w:val="left" w:pos="8244"/>
+          <w:tab w:val="left" w:pos="9160"/>
+          <w:tab w:val="left" w:pos="10076"/>
+          <w:tab w:val="left" w:pos="10992"/>
+          <w:tab w:val="left" w:pos="11908"/>
+          <w:tab w:val="left" w:pos="12824"/>
+          <w:tab w:val="left" w:pos="13740"/>
+          <w:tab w:val="left" w:pos="14656"/>
+        </w:tabs>
+        <w:wordWrap w:val="0"/>
+        <w:spacing w:after="0" w:line="225" w:lineRule="atLeast"/>
+        <w:rPr>
+          <w:rFonts w:ascii="Lucida Console" w:eastAsia="Times New Roman" w:hAnsi="Lucida Console" w:cs="Courier New"/>
+          <w:color w:val="000000"/>
+          <w:sz w:val="20"/>
+          <w:szCs w:val="20"/>
+          <w:bdr w:val="none" w:sz="0" w:space="0" w:color="auto" w:frame="1"/>
+        </w:rPr>
+      </w:pPr>
+      <w:r>
+        <w:rPr>
+          <w:rFonts w:ascii="Lucida Console" w:eastAsia="Times New Roman" w:hAnsi="Lucida Console" w:cs="Courier New"/>
+          <w:color w:val="000000"/>
+          <w:sz w:val="20"/>
+          <w:szCs w:val="20"/>
+          <w:bdr w:val="none" w:sz="0" w:space="0" w:color="auto" w:frame="1"/>
+        </w:rPr>
+        <w:t>4              1          1          1          1          1          1</w:t>
+      </w:r>
+    </w:p>
+    <w:p>
+      <w:pPr>
+        <w:shd w:val="clear" w:color="auto" w:fill="FFFFFF"/>
+        <w:tabs>
+          <w:tab w:val="left" w:pos="916"/>
+          <w:tab w:val="left" w:pos="1832"/>
+          <w:tab w:val="left" w:pos="2748"/>
+          <w:tab w:val="left" w:pos="3664"/>
+          <w:tab w:val="left" w:pos="4580"/>
+          <w:tab w:val="left" w:pos="5496"/>
+          <w:tab w:val="left" w:pos="6412"/>
+          <w:tab w:val="left" w:pos="7328"/>
+          <w:tab w:val="left" w:pos="8244"/>
+          <w:tab w:val="left" w:pos="9160"/>
+          <w:tab w:val="left" w:pos="10076"/>
+          <w:tab w:val="left" w:pos="10992"/>
+          <w:tab w:val="left" w:pos="11908"/>
+          <w:tab w:val="left" w:pos="12824"/>
+          <w:tab w:val="left" w:pos="13740"/>
+          <w:tab w:val="left" w:pos="14656"/>
+        </w:tabs>
+        <w:wordWrap w:val="0"/>
+        <w:spacing w:after="0" w:line="225" w:lineRule="atLeast"/>
+        <w:rPr>
+          <w:rFonts w:ascii="Lucida Console" w:eastAsia="Times New Roman" w:hAnsi="Lucida Console" w:cs="Courier New"/>
+          <w:color w:val="000000"/>
+          <w:sz w:val="20"/>
+          <w:szCs w:val="20"/>
+          <w:bdr w:val="none" w:sz="0" w:space="0" w:color="auto" w:frame="1"/>
+        </w:rPr>
+      </w:pPr>
+      <w:r>
+        <w:rPr>
+          <w:rFonts w:ascii="Lucida Console" w:eastAsia="Times New Roman" w:hAnsi="Lucida Console" w:cs="Courier New"/>
+          <w:color w:val="000000"/>
+          <w:sz w:val="20"/>
+          <w:szCs w:val="20"/>
+          <w:bdr w:val="none" w:sz="0" w:space="0" w:color="auto" w:frame="1"/>
+        </w:rPr>
+        <w:t>5              1          1          1          1          1          1</w:t>
+      </w:r>
+    </w:p>
+    <w:p>
+      <w:pPr>
+        <w:shd w:val="clear" w:color="auto" w:fill="FFFFFF"/>
+        <w:tabs>
+          <w:tab w:val="left" w:pos="916"/>
+          <w:tab w:val="left" w:pos="1832"/>
+          <w:tab w:val="left" w:pos="2748"/>
+          <w:tab w:val="left" w:pos="3664"/>
+          <w:tab w:val="left" w:pos="4580"/>
+          <w:tab w:val="left" w:pos="5496"/>
+          <w:tab w:val="left" w:pos="6412"/>
+          <w:tab w:val="left" w:pos="7328"/>
+          <w:tab w:val="left" w:pos="8244"/>
+          <w:tab w:val="left" w:pos="9160"/>
+          <w:tab w:val="left" w:pos="10076"/>
+          <w:tab w:val="left" w:pos="10992"/>
+          <w:tab w:val="left" w:pos="11908"/>
+          <w:tab w:val="left" w:pos="12824"/>
+          <w:tab w:val="left" w:pos="13740"/>
+          <w:tab w:val="left" w:pos="14656"/>
+        </w:tabs>
+        <w:wordWrap w:val="0"/>
+        <w:spacing w:after="0" w:line="225" w:lineRule="atLeast"/>
+        <w:rPr>
+          <w:rFonts w:ascii="Lucida Console" w:eastAsia="Times New Roman" w:hAnsi="Lucida Console" w:cs="Courier New"/>
+          <w:color w:val="000000"/>
+          <w:sz w:val="20"/>
+          <w:szCs w:val="20"/>
+          <w:bdr w:val="none" w:sz="0" w:space="0" w:color="auto" w:frame="1"/>
+        </w:rPr>
+      </w:pPr>
+      <w:r>
+        <w:rPr>
+          <w:rFonts w:ascii="Lucida Console" w:eastAsia="Times New Roman" w:hAnsi="Lucida Console" w:cs="Courier New"/>
+          <w:color w:val="000000"/>
+          <w:sz w:val="20"/>
+          <w:szCs w:val="20"/>
+          <w:bdr w:val="none" w:sz="0" w:space="0" w:color="auto" w:frame="1"/>
+        </w:rPr>
+        <w:t xml:space="preserve">      0.01110262 0.01023625</w:t>
+      </w:r>
+    </w:p>
+    <w:p>
+      <w:pPr>
+        <w:shd w:val="clear" w:color="auto" w:fill="FFFFFF"/>
+        <w:tabs>
+          <w:tab w:val="left" w:pos="916"/>
+          <w:tab w:val="left" w:pos="1832"/>
+          <w:tab w:val="left" w:pos="2748"/>
+          <w:tab w:val="left" w:pos="3664"/>
+          <w:tab w:val="left" w:pos="4580"/>
+          <w:tab w:val="left" w:pos="5496"/>
+          <w:tab w:val="left" w:pos="6412"/>
+          <w:tab w:val="left" w:pos="7328"/>
+          <w:tab w:val="left" w:pos="8244"/>
+          <w:tab w:val="left" w:pos="9160"/>
+          <w:tab w:val="left" w:pos="10076"/>
+          <w:tab w:val="left" w:pos="10992"/>
+          <w:tab w:val="left" w:pos="11908"/>
+          <w:tab w:val="left" w:pos="12824"/>
+          <w:tab w:val="left" w:pos="13740"/>
+          <w:tab w:val="left" w:pos="14656"/>
+        </w:tabs>
+        <w:wordWrap w:val="0"/>
+        <w:spacing w:after="0" w:line="225" w:lineRule="atLeast"/>
+        <w:rPr>
+          <w:rFonts w:ascii="Lucida Console" w:eastAsia="Times New Roman" w:hAnsi="Lucida Console" w:cs="Courier New"/>
+          <w:color w:val="000000"/>
+          <w:sz w:val="20"/>
+          <w:szCs w:val="20"/>
+          <w:bdr w:val="none" w:sz="0" w:space="0" w:color="auto" w:frame="1"/>
+        </w:rPr>
+      </w:pPr>
+      <w:r>
+        <w:rPr>
+          <w:rFonts w:ascii="Lucida Console" w:eastAsia="Times New Roman" w:hAnsi="Lucida Console" w:cs="Courier New"/>
+          <w:color w:val="000000"/>
+          <w:sz w:val="20"/>
+          <w:szCs w:val="20"/>
+          <w:bdr w:val="none" w:sz="0" w:space="0" w:color="auto" w:frame="1"/>
+        </w:rPr>
+        <w:t>1              2          2</w:t>
+      </w:r>
+    </w:p>
+    <w:p>
+      <w:pPr>
+        <w:shd w:val="clear" w:color="auto" w:fill="FFFFFF"/>
+        <w:tabs>
+          <w:tab w:val="left" w:pos="916"/>
+          <w:tab w:val="left" w:pos="1832"/>
+          <w:tab w:val="left" w:pos="2748"/>
+          <w:tab w:val="left" w:pos="3664"/>
+          <w:tab w:val="left" w:pos="4580"/>
+          <w:tab w:val="left" w:pos="5496"/>
+          <w:tab w:val="left" w:pos="6412"/>
+          <w:tab w:val="left" w:pos="7328"/>
+          <w:tab w:val="left" w:pos="8244"/>
+          <w:tab w:val="left" w:pos="9160"/>
+          <w:tab w:val="left" w:pos="10076"/>
+          <w:tab w:val="left" w:pos="10992"/>
+          <w:tab w:val="left" w:pos="11908"/>
+          <w:tab w:val="left" w:pos="12824"/>
+          <w:tab w:val="left" w:pos="13740"/>
+          <w:tab w:val="left" w:pos="14656"/>
+        </w:tabs>
+        <w:wordWrap w:val="0"/>
+        <w:spacing w:after="0" w:line="225" w:lineRule="atLeast"/>
+        <w:rPr>
+          <w:rFonts w:ascii="Lucida Console" w:eastAsia="Times New Roman" w:hAnsi="Lucida Console" w:cs="Courier New"/>
+          <w:color w:val="000000"/>
+          <w:sz w:val="20"/>
+          <w:szCs w:val="20"/>
+          <w:bdr w:val="none" w:sz="0" w:space="0" w:color="auto" w:frame="1"/>
+        </w:rPr>
+      </w:pPr>
+      <w:r>
+        <w:rPr>
+          <w:rFonts w:ascii="Lucida Console" w:eastAsia="Times New Roman" w:hAnsi="Lucida Console" w:cs="Courier New"/>
+          <w:color w:val="000000"/>
+          <w:sz w:val="20"/>
+          <w:szCs w:val="20"/>
+          <w:bdr w:val="none" w:sz="0" w:space="0" w:color="auto" w:frame="1"/>
+        </w:rPr>
+        <w:t>2              1          1</w:t>
+      </w:r>
+    </w:p>
+    <w:p>
+      <w:pPr>
+        <w:shd w:val="clear" w:color="auto" w:fill="FFFFFF"/>
+        <w:tabs>
+          <w:tab w:val="left" w:pos="916"/>
+          <w:tab w:val="left" w:pos="1832"/>
+          <w:tab w:val="left" w:pos="2748"/>
+          <w:tab w:val="left" w:pos="3664"/>
+          <w:tab w:val="left" w:pos="4580"/>
+          <w:tab w:val="left" w:pos="5496"/>
+          <w:tab w:val="left" w:pos="6412"/>
+          <w:tab w:val="left" w:pos="7328"/>
+          <w:tab w:val="left" w:pos="8244"/>
+          <w:tab w:val="left" w:pos="9160"/>
+          <w:tab w:val="left" w:pos="10076"/>
+          <w:tab w:val="left" w:pos="10992"/>
+          <w:tab w:val="left" w:pos="11908"/>
+          <w:tab w:val="left" w:pos="12824"/>
+          <w:tab w:val="left" w:pos="13740"/>
+          <w:tab w:val="left" w:pos="14656"/>
+        </w:tabs>
+        <w:wordWrap w:val="0"/>
+        <w:spacing w:after="0" w:line="225" w:lineRule="atLeast"/>
+        <w:rPr>
+          <w:rFonts w:ascii="Lucida Console" w:eastAsia="Times New Roman" w:hAnsi="Lucida Console" w:cs="Courier New"/>
+          <w:color w:val="000000"/>
+          <w:sz w:val="20"/>
+          <w:szCs w:val="20"/>
+          <w:bdr w:val="none" w:sz="0" w:space="0" w:color="auto" w:frame="1"/>
+        </w:rPr>
+      </w:pPr>
+      <w:r>
+        <w:rPr>
+          <w:rFonts w:ascii="Lucida Console" w:eastAsia="Times New Roman" w:hAnsi="Lucida Console" w:cs="Courier New"/>
+          <w:color w:val="000000"/>
+          <w:sz w:val="20"/>
+          <w:szCs w:val="20"/>
+          <w:bdr w:val="none" w:sz="0" w:space="0" w:color="auto" w:frame="1"/>
+        </w:rPr>
+        <w:t>3              2          2</w:t>
+      </w:r>
+    </w:p>
+    <w:p>
+      <w:pPr>
+        <w:shd w:val="clear" w:color="auto" w:fill="FFFFFF"/>
+        <w:tabs>
+          <w:tab w:val="left" w:pos="916"/>
+          <w:tab w:val="left" w:pos="1832"/>
+          <w:tab w:val="left" w:pos="2748"/>
+          <w:tab w:val="left" w:pos="3664"/>
+          <w:tab w:val="left" w:pos="4580"/>
+          <w:tab w:val="left" w:pos="5496"/>
+          <w:tab w:val="left" w:pos="6412"/>
+          <w:tab w:val="left" w:pos="7328"/>
+          <w:tab w:val="left" w:pos="8244"/>
+          <w:tab w:val="left" w:pos="9160"/>
+          <w:tab w:val="left" w:pos="10076"/>
+          <w:tab w:val="left" w:pos="10992"/>
+          <w:tab w:val="left" w:pos="11908"/>
+          <w:tab w:val="left" w:pos="12824"/>
+          <w:tab w:val="left" w:pos="13740"/>
+          <w:tab w:val="left" w:pos="14656"/>
+        </w:tabs>
+        <w:wordWrap w:val="0"/>
+        <w:spacing w:after="0" w:line="225" w:lineRule="atLeast"/>
+        <w:rPr>
+          <w:rFonts w:ascii="Lucida Console" w:eastAsia="Times New Roman" w:hAnsi="Lucida Console" w:cs="Courier New"/>
+          <w:color w:val="000000"/>
+          <w:sz w:val="20"/>
+          <w:szCs w:val="20"/>
+          <w:bdr w:val="none" w:sz="0" w:space="0" w:color="auto" w:frame="1"/>
+        </w:rPr>
+      </w:pPr>
+      <w:r>
+        <w:rPr>
+          <w:rFonts w:ascii="Lucida Console" w:eastAsia="Times New Roman" w:hAnsi="Lucida Console" w:cs="Courier New"/>
+          <w:color w:val="000000"/>
+          <w:sz w:val="20"/>
+          <w:szCs w:val="20"/>
+          <w:bdr w:val="none" w:sz="0" w:space="0" w:color="auto" w:frame="1"/>
+        </w:rPr>
+        <w:t>4              1          1</w:t>
+      </w:r>
+    </w:p>
+    <w:p>
+      <w:pPr>
+        <w:shd w:val="clear" w:color="auto" w:fill="FFFFFF"/>
+        <w:tabs>
+          <w:tab w:val="left" w:pos="916"/>
+          <w:tab w:val="left" w:pos="1832"/>
+          <w:tab w:val="left" w:pos="2748"/>
+          <w:tab w:val="left" w:pos="3664"/>
+          <w:tab w:val="left" w:pos="4580"/>
+          <w:tab w:val="left" w:pos="5496"/>
+          <w:tab w:val="left" w:pos="6412"/>
+          <w:tab w:val="left" w:pos="7328"/>
+          <w:tab w:val="left" w:pos="8244"/>
+          <w:tab w:val="left" w:pos="9160"/>
+          <w:tab w:val="left" w:pos="10076"/>
+          <w:tab w:val="left" w:pos="10992"/>
+          <w:tab w:val="left" w:pos="11908"/>
+          <w:tab w:val="left" w:pos="12824"/>
+          <w:tab w:val="left" w:pos="13740"/>
+          <w:tab w:val="left" w:pos="14656"/>
+        </w:tabs>
+        <w:wordWrap w:val="0"/>
+        <w:spacing w:after="0" w:line="225" w:lineRule="atLeast"/>
+        <w:rPr>
+          <w:rFonts w:ascii="Lucida Console" w:eastAsia="Times New Roman" w:hAnsi="Lucida Console" w:cs="Courier New"/>
+          <w:color w:val="000000"/>
+          <w:sz w:val="20"/>
+          <w:szCs w:val="20"/>
+          <w:bdr w:val="none" w:sz="0" w:space="0" w:color="auto" w:frame="1"/>
+        </w:rPr>
+      </w:pPr>
+      <w:r>
+        <w:rPr>
+          <w:rFonts w:ascii="Lucida Console" w:eastAsia="Times New Roman" w:hAnsi="Lucida Console" w:cs="Courier New"/>
+          <w:color w:val="000000"/>
+          <w:sz w:val="20"/>
+          <w:szCs w:val="20"/>
+          <w:bdr w:val="none" w:sz="0" w:space="0" w:color="auto" w:frame="1"/>
+        </w:rPr>
+        <w:lastRenderedPageBreak/>
+        <w:t>5              1          1</w:t>
+      </w:r>
+    </w:p>
+    <w:p>
+      <w:pPr>
+        <w:rPr>
+          <w:rFonts w:ascii="Arial" w:hAnsi="Arial" w:cs="Arial"/>
+          <w:sz w:val="24"/>
+          <w:szCs w:val="24"/>
+          <w:lang w:val="en-CA"/>
+        </w:rPr>
+      </w:pPr>
+    </w:p>
+    <w:p>
+      <w:pPr>
+        <w:rPr>
+          <w:rFonts w:ascii="Arial" w:hAnsi="Arial" w:cs="Arial"/>
+          <w:sz w:val="24"/>
+          <w:szCs w:val="24"/>
+          <w:lang w:val="en-CA"/>
+        </w:rPr>
+      </w:pPr>
+      <w:r>
+        <w:rPr>
+          <w:rFonts w:ascii="Arial" w:hAnsi="Arial" w:cs="Arial"/>
+          <w:sz w:val="24"/>
+          <w:szCs w:val="24"/>
+          <w:lang w:val="en-CA"/>
+        </w:rPr>
+        <w:t>Next</w:t>
+      </w:r>
+      <w:r>
+        <w:rPr>
+          <w:rFonts w:ascii="Arial" w:hAnsi="Arial" w:cs="Arial"/>
+          <w:sz w:val="24"/>
+          <w:szCs w:val="24"/>
+          <w:lang w:val="en-CA"/>
+        </w:rPr>
+        <w:t xml:space="preserve">, the </w:t>
+      </w:r>
+      <w:proofErr w:type="spellStart"/>
+      <w:r>
+        <w:rPr>
+          <w:rFonts w:ascii="Courier New" w:hAnsi="Courier New" w:cs="Courier New"/>
+          <w:sz w:val="24"/>
+          <w:szCs w:val="24"/>
+          <w:lang w:val="en-CA"/>
+        </w:rPr>
+        <w:t>naivebayes</w:t>
+      </w:r>
+      <w:proofErr w:type="spellEnd"/>
+      <w:r>
+        <w:rPr>
+          <w:rFonts w:ascii="Arial" w:hAnsi="Arial" w:cs="Arial"/>
+          <w:sz w:val="24"/>
+          <w:szCs w:val="24"/>
+          <w:lang w:val="en-CA"/>
+        </w:rPr>
+        <w:t xml:space="preserve"> package was used to create a model,</w:t>
+      </w:r>
+      <w:r>
+        <w:rPr>
+          <w:rFonts w:ascii="Arial" w:hAnsi="Arial" w:cs="Arial"/>
+          <w:sz w:val="24"/>
+          <w:szCs w:val="24"/>
+          <w:lang w:val="en-CA"/>
+        </w:rPr>
+        <w:t xml:space="preserve"> with the </w:t>
+      </w:r>
+      <w:proofErr w:type="spellStart"/>
+      <w:r>
+        <w:rPr>
+          <w:rFonts w:ascii="Courier New" w:hAnsi="Courier New" w:cs="Courier New"/>
+          <w:sz w:val="24"/>
+          <w:szCs w:val="24"/>
+          <w:lang w:val="en-CA"/>
+        </w:rPr>
+        <w:t>laplace</w:t>
+      </w:r>
+      <w:proofErr w:type="spellEnd"/>
+      <w:r>
+        <w:rPr>
+          <w:rFonts w:ascii="Courier New" w:hAnsi="Courier New" w:cs="Courier New"/>
+          <w:sz w:val="24"/>
+          <w:szCs w:val="24"/>
+          <w:lang w:val="en-CA"/>
+        </w:rPr>
+        <w:t xml:space="preserve"> = 1</w:t>
+      </w:r>
+      <w:r>
+        <w:rPr>
+          <w:rFonts w:ascii="Arial" w:hAnsi="Arial" w:cs="Arial"/>
+          <w:sz w:val="24"/>
+          <w:szCs w:val="24"/>
+          <w:lang w:val="en-CA"/>
+        </w:rPr>
+        <w:t xml:space="preserve"> argument in the </w:t>
+      </w:r>
+      <w:proofErr w:type="spellStart"/>
+      <w:r>
+        <w:rPr>
+          <w:rFonts w:ascii="Courier New" w:hAnsi="Courier New" w:cs="Courier New"/>
+          <w:sz w:val="24"/>
+          <w:szCs w:val="24"/>
+          <w:lang w:val="en-CA"/>
+        </w:rPr>
+        <w:t>na</w:t>
+      </w:r>
+      <w:r>
+        <w:rPr>
+          <w:rFonts w:ascii="Courier New" w:hAnsi="Courier New" w:cs="Courier New"/>
+          <w:sz w:val="24"/>
+          <w:szCs w:val="24"/>
+          <w:lang w:val="en-CA"/>
+        </w:rPr>
+        <w:t>i</w:t>
+      </w:r>
+      <w:r>
+        <w:rPr>
+          <w:rFonts w:ascii="Courier New" w:hAnsi="Courier New" w:cs="Courier New"/>
+          <w:sz w:val="24"/>
+          <w:szCs w:val="24"/>
+          <w:lang w:val="en-CA"/>
+        </w:rPr>
+        <w:t>ve_bayes</w:t>
+      </w:r>
+      <w:proofErr w:type="spellEnd"/>
+      <w:r>
+        <w:rPr>
+          <w:rFonts w:ascii="Arial" w:hAnsi="Arial" w:cs="Arial"/>
+          <w:sz w:val="24"/>
+          <w:szCs w:val="24"/>
+          <w:lang w:val="en-CA"/>
+        </w:rPr>
+        <w:t xml:space="preserve"> function</w:t>
+      </w:r>
+      <w:r>
+        <w:rPr>
+          <w:rFonts w:ascii="Arial" w:hAnsi="Arial" w:cs="Arial"/>
+          <w:sz w:val="24"/>
+          <w:szCs w:val="24"/>
+          <w:lang w:val="en-CA"/>
+        </w:rPr>
+        <w:t>.</w:t>
+      </w:r>
+      <w:r>
+        <w:rPr>
+          <w:rFonts w:ascii="Arial" w:hAnsi="Arial" w:cs="Arial"/>
+          <w:sz w:val="24"/>
+          <w:szCs w:val="24"/>
+          <w:lang w:val="en-CA"/>
+        </w:rPr>
+        <w:t xml:space="preserve"> </w:t>
+      </w:r>
+      <w:r>
+        <w:rPr>
+          <w:rFonts w:ascii="Arial" w:hAnsi="Arial" w:cs="Arial"/>
+          <w:sz w:val="24"/>
+          <w:szCs w:val="24"/>
+          <w:lang w:val="en-CA"/>
+        </w:rPr>
+        <w:t xml:space="preserve">Laplace is generally used with naïve </w:t>
+      </w:r>
+      <w:proofErr w:type="spellStart"/>
+      <w:r>
+        <w:rPr>
+          <w:rFonts w:ascii="Arial" w:hAnsi="Arial" w:cs="Arial"/>
+          <w:sz w:val="24"/>
+          <w:szCs w:val="24"/>
+          <w:lang w:val="en-CA"/>
+        </w:rPr>
+        <w:t>bayes</w:t>
+      </w:r>
+      <w:proofErr w:type="spellEnd"/>
+      <w:r>
+        <w:rPr>
+          <w:rFonts w:ascii="Arial" w:hAnsi="Arial" w:cs="Arial"/>
+          <w:sz w:val="24"/>
+          <w:szCs w:val="24"/>
+          <w:lang w:val="en-CA"/>
+        </w:rPr>
+        <w:t xml:space="preserve"> to help smooth out outlier cases</w:t>
+      </w:r>
+      <w:r>
+        <w:rPr>
+          <w:rFonts w:ascii="Arial" w:hAnsi="Arial" w:cs="Arial"/>
+          <w:sz w:val="24"/>
+          <w:szCs w:val="24"/>
+          <w:lang w:val="en-CA"/>
+        </w:rPr>
+        <w:t xml:space="preserve"> that wasn’t accounted for during training</w:t>
+      </w:r>
+      <w:r>
+        <w:rPr>
+          <w:rFonts w:ascii="Arial" w:hAnsi="Arial" w:cs="Arial"/>
+          <w:sz w:val="24"/>
+          <w:szCs w:val="24"/>
+          <w:lang w:val="en-CA"/>
+        </w:rPr>
+        <w:t xml:space="preserve">. </w:t>
+      </w:r>
+      <w:r>
+        <w:rPr>
+          <w:rFonts w:ascii="Arial" w:hAnsi="Arial" w:cs="Arial"/>
+          <w:sz w:val="24"/>
+          <w:szCs w:val="24"/>
+          <w:lang w:val="en-CA"/>
+        </w:rPr>
+        <w:t>Upon generating a prediction, t</w:t>
+      </w:r>
+      <w:r>
+        <w:rPr>
+          <w:rFonts w:ascii="Arial" w:hAnsi="Arial" w:cs="Arial"/>
+          <w:sz w:val="24"/>
+          <w:szCs w:val="24"/>
+          <w:lang w:val="en-CA"/>
+        </w:rPr>
+        <w:t>he computed re</w:t>
+      </w:r>
+      <w:r>
+        <w:rPr>
+          <w:rFonts w:ascii="Arial" w:hAnsi="Arial" w:cs="Arial"/>
+          <w:sz w:val="24"/>
+          <w:szCs w:val="24"/>
+          <w:lang w:val="en-CA"/>
+        </w:rPr>
+        <w:t>-</w:t>
+      </w:r>
+      <w:proofErr w:type="spellStart"/>
+      <w:r>
+        <w:rPr>
+          <w:rFonts w:ascii="Arial" w:hAnsi="Arial" w:cs="Arial"/>
+          <w:sz w:val="24"/>
+          <w:szCs w:val="24"/>
+          <w:lang w:val="en-CA"/>
+        </w:rPr>
+        <w:t>subsitution</w:t>
+      </w:r>
+      <w:proofErr w:type="spellEnd"/>
+      <w:r>
+        <w:rPr>
+          <w:rFonts w:ascii="Arial" w:hAnsi="Arial" w:cs="Arial"/>
+          <w:sz w:val="24"/>
+          <w:szCs w:val="24"/>
+          <w:lang w:val="en-CA"/>
+        </w:rPr>
+        <w:t xml:space="preserve"> error was </w:t>
+      </w:r>
+      <w:r>
+        <w:rPr>
+          <w:rFonts w:ascii="Arial" w:hAnsi="Arial" w:cs="Arial"/>
+          <w:sz w:val="24"/>
+          <w:szCs w:val="24"/>
+          <w:lang w:val="en-CA"/>
+        </w:rPr>
+        <w:t>0.470</w:t>
+      </w:r>
+      <w:r>
+        <w:rPr>
+          <w:rFonts w:ascii="Arial" w:hAnsi="Arial" w:cs="Arial"/>
+          <w:sz w:val="24"/>
+          <w:szCs w:val="24"/>
+          <w:lang w:val="en-CA"/>
+        </w:rPr>
+        <w:t>, which was significantly higher than the decision tree alternative.</w:t>
+      </w:r>
+      <w:r>
+        <w:rPr>
+          <w:rFonts w:ascii="Arial" w:hAnsi="Arial" w:cs="Arial"/>
+          <w:sz w:val="24"/>
+          <w:szCs w:val="24"/>
+          <w:lang w:val="en-CA"/>
+        </w:rPr>
+        <w:t xml:space="preserve"> Therefore, the naïve </w:t>
+      </w:r>
+      <w:proofErr w:type="spellStart"/>
+      <w:r>
+        <w:rPr>
+          <w:rFonts w:ascii="Arial" w:hAnsi="Arial" w:cs="Arial"/>
+          <w:sz w:val="24"/>
+          <w:szCs w:val="24"/>
+          <w:lang w:val="en-CA"/>
+        </w:rPr>
+        <w:t>bayes</w:t>
+      </w:r>
+      <w:proofErr w:type="spellEnd"/>
+      <w:r>
+        <w:rPr>
+          <w:rFonts w:ascii="Arial" w:hAnsi="Arial" w:cs="Arial"/>
+          <w:sz w:val="24"/>
+          <w:szCs w:val="24"/>
+          <w:lang w:val="en-CA"/>
+        </w:rPr>
+        <w:t xml:space="preserve"> model was roughly 53% accurate </w:t>
+      </w:r>
+      <w:r>
+        <w:rPr>
+          <w:rFonts w:ascii="Arial" w:hAnsi="Arial" w:cs="Arial"/>
+          <w:sz w:val="24"/>
+          <w:szCs w:val="24"/>
+          <w:lang w:val="en-CA"/>
+        </w:rPr>
+        <w:t>with</w:t>
+      </w:r>
+      <w:r>
+        <w:rPr>
+          <w:rFonts w:ascii="Arial" w:hAnsi="Arial" w:cs="Arial"/>
+          <w:sz w:val="24"/>
+          <w:szCs w:val="24"/>
+          <w:lang w:val="en-CA"/>
+        </w:rPr>
+        <w:t xml:space="preserve"> digit prediction.</w:t>
+      </w:r>
+      <w:r>
+        <w:rPr>
+          <w:rFonts w:ascii="Arial" w:hAnsi="Arial" w:cs="Arial"/>
+          <w:sz w:val="24"/>
+          <w:szCs w:val="24"/>
+          <w:lang w:val="en-CA"/>
+        </w:rPr>
+        <w:t xml:space="preserve"> </w:t>
+      </w:r>
+      <w:r>
+        <w:rPr>
+          <w:rFonts w:ascii="Arial" w:hAnsi="Arial" w:cs="Arial"/>
+          <w:sz w:val="24"/>
+          <w:szCs w:val="24"/>
+          <w:lang w:val="en-CA"/>
+        </w:rPr>
+        <w:t xml:space="preserve">The inclusion of </w:t>
+      </w:r>
+      <w:proofErr w:type="spellStart"/>
+      <w:r>
+        <w:rPr>
+          <w:rFonts w:ascii="Arial" w:hAnsi="Arial" w:cs="Arial"/>
+          <w:sz w:val="24"/>
+          <w:szCs w:val="24"/>
+          <w:lang w:val="en-CA"/>
+        </w:rPr>
+        <w:t>laplace</w:t>
+      </w:r>
+      <w:proofErr w:type="spellEnd"/>
+      <w:r>
+        <w:rPr>
+          <w:rFonts w:ascii="Arial" w:hAnsi="Arial" w:cs="Arial"/>
+          <w:sz w:val="24"/>
+          <w:szCs w:val="24"/>
+          <w:lang w:val="en-CA"/>
+        </w:rPr>
+        <w:t xml:space="preserve"> in the model generation did not provide significant improvements</w:t>
+      </w:r>
+      <w:r>
+        <w:rPr>
+          <w:rFonts w:ascii="Arial" w:hAnsi="Arial" w:cs="Arial"/>
+          <w:sz w:val="24"/>
+          <w:szCs w:val="24"/>
+          <w:lang w:val="en-CA"/>
+        </w:rPr>
+        <w:t xml:space="preserve">. Specifically, another train and test session conducted without </w:t>
+      </w:r>
+      <w:proofErr w:type="spellStart"/>
+      <w:r>
+        <w:rPr>
+          <w:rFonts w:ascii="Arial" w:hAnsi="Arial" w:cs="Arial"/>
+          <w:sz w:val="24"/>
+          <w:szCs w:val="24"/>
+          <w:lang w:val="en-CA"/>
+        </w:rPr>
+        <w:t>laplace</w:t>
+      </w:r>
+      <w:proofErr w:type="spellEnd"/>
+      <w:r>
+        <w:rPr>
+          <w:rFonts w:ascii="Arial" w:hAnsi="Arial" w:cs="Arial"/>
+          <w:sz w:val="24"/>
+          <w:szCs w:val="24"/>
+          <w:lang w:val="en-CA"/>
+        </w:rPr>
+        <w:t>, y</w:t>
+      </w:r>
+      <w:r>
+        <w:rPr>
+          <w:rFonts w:ascii="Arial" w:hAnsi="Arial" w:cs="Arial"/>
+          <w:sz w:val="24"/>
+          <w:szCs w:val="24"/>
+          <w:lang w:val="en-CA"/>
+        </w:rPr>
+        <w:t>ielded the same performance. This is likely because all possible</w:t>
+      </w:r>
+      <w:r>
+        <w:rPr>
+          <w:rFonts w:ascii="Arial" w:hAnsi="Arial" w:cs="Arial"/>
+          <w:sz w:val="24"/>
+          <w:szCs w:val="24"/>
+          <w:lang w:val="en-CA"/>
+        </w:rPr>
+        <w:t xml:space="preserve"> digit</w:t>
+      </w:r>
+      <w:r>
+        <w:rPr>
+          <w:rFonts w:ascii="Arial" w:hAnsi="Arial" w:cs="Arial"/>
+          <w:sz w:val="24"/>
+          <w:szCs w:val="24"/>
+          <w:lang w:val="en-CA"/>
+        </w:rPr>
+        <w:t xml:space="preserve"> cases provided in the test dataset, were </w:t>
+      </w:r>
+      <w:r>
+        <w:rPr>
+          <w:rFonts w:ascii="Arial" w:hAnsi="Arial" w:cs="Arial"/>
+          <w:sz w:val="24"/>
+          <w:szCs w:val="24"/>
+          <w:lang w:val="en-CA"/>
+        </w:rPr>
+        <w:t xml:space="preserve">accounted for during the </w:t>
+      </w:r>
+      <w:r>
+        <w:rPr>
+          <w:rFonts w:ascii="Arial" w:hAnsi="Arial" w:cs="Arial"/>
+          <w:sz w:val="24"/>
+          <w:szCs w:val="24"/>
+          <w:lang w:val="en-CA"/>
+        </w:rPr>
+        <w:t>train. Therefore, the smoothing effect was not utilized</w:t>
+      </w:r>
+      <w:r>
+        <w:rPr>
+          <w:rFonts w:ascii="Arial" w:hAnsi="Arial" w:cs="Arial"/>
+          <w:sz w:val="24"/>
+          <w:szCs w:val="24"/>
+          <w:lang w:val="en-CA"/>
+        </w:rPr>
+        <w:t>, and not needed</w:t>
+      </w:r>
+      <w:r>
+        <w:rPr>
+          <w:rFonts w:ascii="Arial" w:hAnsi="Arial" w:cs="Arial"/>
+          <w:sz w:val="24"/>
+          <w:szCs w:val="24"/>
+          <w:lang w:val="en-CA"/>
+        </w:rPr>
+        <w:t>.</w:t>
+      </w:r>
+    </w:p>
+    <w:p>
+      <w:pPr>
         <w:spacing w:line="240" w:lineRule="auto"/>
         <w:rPr>
           <w:rFonts w:ascii="Arial" w:hAnsi="Arial" w:cs="Arial"/>
@@ -1034,6 +3543,541 @@
           <w:lang w:val="en-CA"/>
         </w:rPr>
       </w:pPr>
+      <w:r>
+        <w:rPr>
+          <w:rFonts w:ascii="Arial" w:hAnsi="Arial" w:cs="Arial"/>
+          <w:sz w:val="24"/>
+          <w:szCs w:val="24"/>
+          <w:lang w:val="en-CA"/>
+        </w:rPr>
+        <w:t>When comparing performance between the two algorithms, it was found that generating the decision trees w</w:t>
+      </w:r>
+      <w:r>
+        <w:rPr>
+          <w:rFonts w:ascii="Arial" w:hAnsi="Arial" w:cs="Arial"/>
+          <w:sz w:val="24"/>
+          <w:szCs w:val="24"/>
+          <w:lang w:val="en-CA"/>
+        </w:rPr>
+        <w:t>as</w:t>
+      </w:r>
+      <w:r>
+        <w:rPr>
+          <w:rFonts w:ascii="Arial" w:hAnsi="Arial" w:cs="Arial"/>
+          <w:sz w:val="24"/>
+          <w:szCs w:val="24"/>
+          <w:lang w:val="en-CA"/>
+        </w:rPr>
+        <w:t xml:space="preserve"> significantly faster than the naïve </w:t>
+      </w:r>
+      <w:proofErr w:type="spellStart"/>
+      <w:r>
+        <w:rPr>
+          <w:rFonts w:ascii="Arial" w:hAnsi="Arial" w:cs="Arial"/>
+          <w:sz w:val="24"/>
+          <w:szCs w:val="24"/>
+          <w:lang w:val="en-CA"/>
+        </w:rPr>
+        <w:t>bayes</w:t>
+      </w:r>
+      <w:proofErr w:type="spellEnd"/>
+      <w:r>
+        <w:rPr>
+          <w:rFonts w:ascii="Arial" w:hAnsi="Arial" w:cs="Arial"/>
+          <w:sz w:val="24"/>
+          <w:szCs w:val="24"/>
+          <w:lang w:val="en-CA"/>
+        </w:rPr>
+        <w:t xml:space="preserve">. </w:t>
+      </w:r>
+      <w:r>
+        <w:rPr>
+          <w:rFonts w:ascii="Arial" w:hAnsi="Arial" w:cs="Arial"/>
+          <w:sz w:val="24"/>
+          <w:szCs w:val="24"/>
+          <w:lang w:val="en-CA"/>
+        </w:rPr>
+        <w:t xml:space="preserve">This was done by wrapping the fit (and predict) functions with </w:t>
+      </w:r>
+      <w:proofErr w:type="spellStart"/>
+      <w:r>
+        <w:rPr>
+          <w:rFonts w:ascii="Courier New" w:hAnsi="Courier New" w:cs="Courier New"/>
+          <w:sz w:val="24"/>
+          <w:szCs w:val="24"/>
+          <w:lang w:val="en-CA"/>
+        </w:rPr>
+        <w:t>Sys.time</w:t>
+      </w:r>
+      <w:proofErr w:type="spellEnd"/>
+      <w:r>
+        <w:rPr>
+          <w:rFonts w:ascii="Courier New" w:hAnsi="Courier New" w:cs="Courier New"/>
+          <w:sz w:val="24"/>
+          <w:szCs w:val="24"/>
+          <w:lang w:val="en-CA"/>
+        </w:rPr>
+        <w:t>()</w:t>
+      </w:r>
+      <w:r>
+        <w:rPr>
+          <w:rFonts w:ascii="Arial" w:hAnsi="Arial" w:cs="Arial"/>
+          <w:sz w:val="24"/>
+          <w:szCs w:val="24"/>
+          <w:lang w:val="en-CA"/>
+        </w:rPr>
+        <w:t xml:space="preserve">. The difference between the two calls, provided a rough estimate of how long it took to generate a model (or prediction). </w:t>
+      </w:r>
+      <w:r>
+        <w:rPr>
+          <w:rFonts w:ascii="Arial" w:hAnsi="Arial" w:cs="Arial"/>
+          <w:sz w:val="24"/>
+          <w:szCs w:val="24"/>
+          <w:lang w:val="en-CA"/>
+        </w:rPr>
+        <w:t>Additionally</w:t>
+      </w:r>
+      <w:r>
+        <w:rPr>
+          <w:rFonts w:ascii="Arial" w:hAnsi="Arial" w:cs="Arial"/>
+          <w:sz w:val="24"/>
+          <w:szCs w:val="24"/>
+          <w:lang w:val="en-CA"/>
+        </w:rPr>
+        <w:t xml:space="preserve">, </w:t>
+      </w:r>
+      <w:r>
+        <w:rPr>
+          <w:rFonts w:ascii="Arial" w:hAnsi="Arial" w:cs="Arial"/>
+          <w:sz w:val="24"/>
+          <w:szCs w:val="24"/>
+          <w:lang w:val="en-CA"/>
+        </w:rPr>
+        <w:t>the</w:t>
+      </w:r>
+      <w:r>
+        <w:rPr>
+          <w:rFonts w:ascii="Arial" w:hAnsi="Arial" w:cs="Arial"/>
+          <w:sz w:val="24"/>
+          <w:szCs w:val="24"/>
+          <w:lang w:val="en-CA"/>
+        </w:rPr>
+        <w:t xml:space="preserve"> prediction</w:t>
+      </w:r>
+      <w:r>
+        <w:rPr>
+          <w:rFonts w:ascii="Arial" w:hAnsi="Arial" w:cs="Arial"/>
+          <w:sz w:val="24"/>
+          <w:szCs w:val="24"/>
+          <w:lang w:val="en-CA"/>
+        </w:rPr>
+        <w:t xml:space="preserve"> was much faster for the decisions trees</w:t>
+      </w:r>
+      <w:r>
+        <w:rPr>
+          <w:rFonts w:ascii="Arial" w:hAnsi="Arial" w:cs="Arial"/>
+          <w:sz w:val="24"/>
+          <w:szCs w:val="24"/>
+          <w:lang w:val="en-CA"/>
+        </w:rPr>
+        <w:t>:</w:t>
+      </w:r>
+    </w:p>
+    <w:p>
+      <w:pPr>
+        <w:spacing w:line="240" w:lineRule="auto"/>
+        <w:rPr>
+          <w:rFonts w:ascii="Arial" w:hAnsi="Arial" w:cs="Arial"/>
+          <w:sz w:val="24"/>
+          <w:szCs w:val="24"/>
+          <w:lang w:val="en-CA"/>
+        </w:rPr>
+      </w:pPr>
+    </w:p>
+    <w:p>
+      <w:pPr>
+        <w:spacing w:line="240" w:lineRule="auto"/>
+        <w:rPr>
+          <w:rFonts w:ascii="Arial" w:hAnsi="Arial" w:cs="Arial"/>
+          <w:sz w:val="24"/>
+          <w:szCs w:val="24"/>
+          <w:lang w:val="en-CA"/>
+        </w:rPr>
+      </w:pPr>
+      <w:r>
+        <w:rPr>
+          <w:rFonts w:ascii="Arial" w:hAnsi="Arial" w:cs="Arial"/>
+          <w:sz w:val="24"/>
+          <w:szCs w:val="24"/>
+          <w:lang w:val="en-CA"/>
+        </w:rPr>
+        <w:t>Decision Tree:</w:t>
+      </w:r>
+    </w:p>
+    <w:p>
+      <w:pPr>
+        <w:spacing w:line="240" w:lineRule="auto"/>
+        <w:ind w:left="720"/>
+        <w:rPr>
+          <w:rFonts w:ascii="Courier New" w:hAnsi="Courier New" w:cs="Courier New"/>
+          <w:sz w:val="18"/>
+          <w:szCs w:val="18"/>
+          <w:lang w:val="en-CA"/>
+        </w:rPr>
+      </w:pPr>
+      <w:r>
+        <w:rPr>
+          <w:rFonts w:ascii="Courier New" w:hAnsi="Courier New" w:cs="Courier New"/>
+          <w:sz w:val="18"/>
+          <w:szCs w:val="18"/>
+          <w:lang w:val="en-CA"/>
+        </w:rPr>
+        <w:t>===========================================================</w:t>
+      </w:r>
+    </w:p>
+    <w:p>
+      <w:pPr>
+        <w:spacing w:line="240" w:lineRule="auto"/>
+        <w:ind w:left="720"/>
+        <w:rPr>
+          <w:rFonts w:ascii="Courier New" w:hAnsi="Courier New" w:cs="Courier New"/>
+          <w:sz w:val="18"/>
+          <w:szCs w:val="18"/>
+          <w:lang w:val="en-CA"/>
+        </w:rPr>
+      </w:pPr>
+      <w:r>
+        <w:rPr>
+          <w:rFonts w:ascii="Courier New" w:hAnsi="Courier New" w:cs="Courier New"/>
+          <w:sz w:val="18"/>
+          <w:szCs w:val="18"/>
+          <w:lang w:val="en-CA"/>
+        </w:rPr>
+        <w:t xml:space="preserve"> performance (minutes)</w:t>
+      </w:r>
+    </w:p>
+    <w:p>
+      <w:pPr>
+        <w:spacing w:line="240" w:lineRule="auto"/>
+        <w:ind w:left="720"/>
+        <w:rPr>
+          <w:rFonts w:ascii="Courier New" w:hAnsi="Courier New" w:cs="Courier New"/>
+          <w:sz w:val="18"/>
+          <w:szCs w:val="18"/>
+          <w:lang w:val="en-CA"/>
+        </w:rPr>
+      </w:pPr>
+      <w:r>
+        <w:rPr>
+          <w:rFonts w:ascii="Courier New" w:hAnsi="Courier New" w:cs="Courier New"/>
+          <w:sz w:val="18"/>
+          <w:szCs w:val="18"/>
+          <w:lang w:val="en-CA"/>
+        </w:rPr>
+        <w:t>===========================================================</w:t>
+      </w:r>
+    </w:p>
+    <w:p>
+      <w:pPr>
+        <w:spacing w:line="240" w:lineRule="auto"/>
+        <w:ind w:left="720"/>
+        <w:rPr>
+          <w:rFonts w:ascii="Courier New" w:hAnsi="Courier New" w:cs="Courier New"/>
+          <w:sz w:val="18"/>
+          <w:szCs w:val="18"/>
+          <w:lang w:val="en-CA"/>
+        </w:rPr>
+      </w:pPr>
+      <w:r>
+        <w:rPr>
+          <w:rFonts w:ascii="Courier New" w:hAnsi="Courier New" w:cs="Courier New"/>
+          <w:sz w:val="18"/>
+          <w:szCs w:val="18"/>
+          <w:lang w:val="en-CA"/>
+        </w:rPr>
+        <w:t>[1] "fitting tree:  2.67286456425985"</w:t>
+      </w:r>
+    </w:p>
+    <w:p>
+      <w:pPr>
+        <w:spacing w:line="240" w:lineRule="auto"/>
+        <w:ind w:left="720"/>
+        <w:rPr>
+          <w:rFonts w:ascii="Courier New" w:hAnsi="Courier New" w:cs="Courier New"/>
+          <w:sz w:val="18"/>
+          <w:szCs w:val="18"/>
+          <w:lang w:val="en-CA"/>
+        </w:rPr>
+      </w:pPr>
+      <w:r>
+        <w:rPr>
+          <w:rFonts w:ascii="Courier New" w:hAnsi="Courier New" w:cs="Courier New"/>
+          <w:sz w:val="18"/>
+          <w:szCs w:val="18"/>
+          <w:lang w:val="en-CA"/>
+        </w:rPr>
+        <w:t>[1] "predicting probability:  1.54783892631531"</w:t>
+      </w:r>
+    </w:p>
+    <w:p>
+      <w:pPr>
+        <w:spacing w:line="240" w:lineRule="auto"/>
+        <w:ind w:left="720"/>
+        <w:rPr>
+          <w:rFonts w:ascii="Arial" w:hAnsi="Arial" w:cs="Arial"/>
+          <w:sz w:val="24"/>
+          <w:szCs w:val="24"/>
+          <w:lang w:val="en-CA"/>
+        </w:rPr>
+      </w:pPr>
+      <w:r>
+        <w:rPr>
+          <w:rFonts w:ascii="Courier New" w:hAnsi="Courier New" w:cs="Courier New"/>
+          <w:sz w:val="18"/>
+          <w:szCs w:val="18"/>
+          <w:lang w:val="en-CA"/>
+        </w:rPr>
+        <w:t>[1] "predicting class:  1.58008599281311"</w:t>
+      </w:r>
+    </w:p>
+    <w:p>
+      <w:pPr>
+        <w:spacing w:line="240" w:lineRule="auto"/>
+        <w:rPr>
+          <w:rFonts w:ascii="Arial" w:hAnsi="Arial" w:cs="Arial"/>
+          <w:sz w:val="24"/>
+          <w:szCs w:val="24"/>
+          <w:lang w:val="en-CA"/>
+        </w:rPr>
+      </w:pPr>
+    </w:p>
+    <w:p>
+      <w:pPr>
+        <w:spacing w:line="240" w:lineRule="auto"/>
+        <w:rPr>
+          <w:rFonts w:ascii="Arial" w:hAnsi="Arial" w:cs="Arial"/>
+          <w:sz w:val="24"/>
+          <w:szCs w:val="24"/>
+          <w:lang w:val="en-CA"/>
+        </w:rPr>
+      </w:pPr>
+      <w:r>
+        <w:rPr>
+          <w:rFonts w:ascii="Arial" w:hAnsi="Arial" w:cs="Arial"/>
+          <w:sz w:val="24"/>
+          <w:szCs w:val="24"/>
+          <w:lang w:val="en-CA"/>
+        </w:rPr>
+        <w:t>Naïve Bayes:</w:t>
+      </w:r>
+    </w:p>
+    <w:p>
+      <w:pPr>
+        <w:spacing w:line="240" w:lineRule="auto"/>
+        <w:ind w:left="720"/>
+        <w:rPr>
+          <w:rFonts w:ascii="Courier New" w:hAnsi="Courier New" w:cs="Courier New"/>
+          <w:sz w:val="18"/>
+          <w:szCs w:val="18"/>
+          <w:lang w:val="en-CA"/>
+        </w:rPr>
+      </w:pPr>
+      <w:r>
+        <w:rPr>
+          <w:rFonts w:ascii="Courier New" w:hAnsi="Courier New" w:cs="Courier New"/>
+          <w:sz w:val="18"/>
+          <w:szCs w:val="18"/>
+          <w:lang w:val="en-CA"/>
+        </w:rPr>
+        <w:t>===========================================================</w:t>
+      </w:r>
+    </w:p>
+    <w:p>
+      <w:pPr>
+        <w:spacing w:line="240" w:lineRule="auto"/>
+        <w:ind w:left="720"/>
+        <w:rPr>
+          <w:rFonts w:ascii="Courier New" w:hAnsi="Courier New" w:cs="Courier New"/>
+          <w:sz w:val="18"/>
+          <w:szCs w:val="18"/>
+          <w:lang w:val="en-CA"/>
+        </w:rPr>
+      </w:pPr>
+      <w:r>
+        <w:rPr>
+          <w:rFonts w:ascii="Courier New" w:hAnsi="Courier New" w:cs="Courier New"/>
+          <w:sz w:val="18"/>
+          <w:szCs w:val="18"/>
+          <w:lang w:val="en-CA"/>
+        </w:rPr>
+        <w:t xml:space="preserve"> performance (minutes)</w:t>
+      </w:r>
+    </w:p>
+    <w:p>
+      <w:pPr>
+        <w:spacing w:line="240" w:lineRule="auto"/>
+        <w:ind w:left="720"/>
+        <w:rPr>
+          <w:rFonts w:ascii="Courier New" w:hAnsi="Courier New" w:cs="Courier New"/>
+          <w:sz w:val="18"/>
+          <w:szCs w:val="18"/>
+          <w:lang w:val="en-CA"/>
+        </w:rPr>
+      </w:pPr>
+      <w:r>
+        <w:rPr>
+          <w:rFonts w:ascii="Courier New" w:hAnsi="Courier New" w:cs="Courier New"/>
+          <w:sz w:val="18"/>
+          <w:szCs w:val="18"/>
+          <w:lang w:val="en-CA"/>
+        </w:rPr>
+        <w:t>===========================================================</w:t>
+      </w:r>
+    </w:p>
+    <w:p>
+      <w:pPr>
+        <w:spacing w:line="240" w:lineRule="auto"/>
+        <w:ind w:left="720"/>
+        <w:rPr>
+          <w:rFonts w:ascii="Courier New" w:hAnsi="Courier New" w:cs="Courier New"/>
+          <w:sz w:val="18"/>
+          <w:szCs w:val="18"/>
+          <w:lang w:val="en-CA"/>
+        </w:rPr>
+      </w:pPr>
+      <w:r>
+        <w:rPr>
+          <w:rFonts w:ascii="Courier New" w:hAnsi="Courier New" w:cs="Courier New"/>
+          <w:sz w:val="18"/>
+          <w:szCs w:val="18"/>
+          <w:lang w:val="en-CA"/>
+        </w:rPr>
+        <w:t>[1] "fitting tree:  7.53572297096252"</w:t>
+      </w:r>
+    </w:p>
+    <w:p>
+      <w:pPr>
+        <w:spacing w:line="240" w:lineRule="auto"/>
+        <w:ind w:left="720"/>
+        <w:rPr>
+          <w:rFonts w:ascii="Courier New" w:hAnsi="Courier New" w:cs="Courier New"/>
+          <w:sz w:val="18"/>
+          <w:szCs w:val="18"/>
+          <w:lang w:val="en-CA"/>
+        </w:rPr>
+      </w:pPr>
+      <w:r>
+        <w:rPr>
+          <w:rFonts w:ascii="Courier New" w:hAnsi="Courier New" w:cs="Courier New"/>
+          <w:sz w:val="18"/>
+          <w:szCs w:val="18"/>
+          <w:lang w:val="en-CA"/>
+        </w:rPr>
+        <w:t>[1] "predicting probability:  53.0671591758728"</w:t>
+      </w:r>
+    </w:p>
+    <w:p>
+      <w:pPr>
+        <w:spacing w:line="240" w:lineRule="auto"/>
+        <w:ind w:left="720"/>
+        <w:rPr>
+          <w:rFonts w:ascii="Courier New" w:hAnsi="Courier New" w:cs="Courier New"/>
+          <w:sz w:val="18"/>
+          <w:szCs w:val="18"/>
+          <w:lang w:val="en-CA"/>
+        </w:rPr>
+      </w:pPr>
+      <w:r>
+        <w:rPr>
+          <w:rFonts w:ascii="Courier New" w:hAnsi="Courier New" w:cs="Courier New"/>
+          <w:sz w:val="18"/>
+          <w:szCs w:val="18"/>
+          <w:lang w:val="en-CA"/>
+        </w:rPr>
+        <w:t>[1] "predicting class:  59.0970938205719"</w:t>
+      </w:r>
+    </w:p>
+    <w:p>
+      <w:pPr>
+        <w:spacing w:line="240" w:lineRule="auto"/>
+        <w:rPr>
+          <w:rFonts w:ascii="Arial" w:hAnsi="Arial" w:cs="Arial"/>
+          <w:sz w:val="24"/>
+          <w:szCs w:val="24"/>
+          <w:lang w:val="en-CA"/>
+        </w:rPr>
+      </w:pPr>
+    </w:p>
+    <w:p>
+      <w:pPr>
+        <w:spacing w:line="240" w:lineRule="auto"/>
+        <w:rPr>
+          <w:rFonts w:ascii="Arial" w:hAnsi="Arial" w:cs="Arial"/>
+          <w:sz w:val="24"/>
+          <w:szCs w:val="24"/>
+          <w:lang w:val="en-CA"/>
+        </w:rPr>
+      </w:pPr>
+      <w:r>
+        <w:rPr>
+          <w:rFonts w:ascii="Arial" w:hAnsi="Arial" w:cs="Arial"/>
+          <w:sz w:val="24"/>
+          <w:szCs w:val="24"/>
+          <w:lang w:val="en-CA"/>
+        </w:rPr>
+        <w:t xml:space="preserve">Overall, the decision tree performed better results, </w:t>
+      </w:r>
+      <w:r>
+        <w:rPr>
+          <w:rFonts w:ascii="Arial" w:hAnsi="Arial" w:cs="Arial"/>
+          <w:sz w:val="24"/>
+          <w:szCs w:val="24"/>
+          <w:lang w:val="en-CA"/>
+        </w:rPr>
+        <w:t>and better</w:t>
+      </w:r>
+      <w:r>
+        <w:rPr>
+          <w:rFonts w:ascii="Arial" w:hAnsi="Arial" w:cs="Arial"/>
+          <w:sz w:val="24"/>
+          <w:szCs w:val="24"/>
+          <w:lang w:val="en-CA"/>
+        </w:rPr>
+        <w:t xml:space="preserve"> runtime performance.</w:t>
+      </w:r>
+    </w:p>
+    <w:p>
+      <w:pPr>
+        <w:spacing w:line="240" w:lineRule="auto"/>
+        <w:rPr>
+          <w:rFonts w:ascii="Arial" w:hAnsi="Arial" w:cs="Arial"/>
+          <w:sz w:val="24"/>
+          <w:szCs w:val="24"/>
+          <w:lang w:val="en-CA"/>
+        </w:rPr>
+      </w:pPr>
+    </w:p>
+    <w:p>
+      <w:pPr>
+        <w:spacing w:line="240" w:lineRule="auto"/>
+        <w:rPr>
+          <w:rFonts w:ascii="Arial" w:hAnsi="Arial" w:cs="Arial"/>
+          <w:sz w:val="24"/>
+          <w:szCs w:val="24"/>
+          <w:lang w:val="en-CA"/>
+        </w:rPr>
+      </w:pPr>
+    </w:p>
+    <w:p>
+      <w:pPr>
+        <w:spacing w:line="240" w:lineRule="auto"/>
+        <w:rPr>
+          <w:rFonts w:ascii="Arial" w:hAnsi="Arial" w:cs="Arial"/>
+          <w:sz w:val="24"/>
+          <w:szCs w:val="24"/>
+          <w:lang w:val="en-CA"/>
+        </w:rPr>
+      </w:pPr>
     </w:p>
     <w:p>
       <w:pPr>
@@ -1060,15 +4104,1096 @@
       <w:pPr>
         <w:spacing w:line="240" w:lineRule="auto"/>
         <w:rPr>
-          <w:rFonts w:ascii="Courier New" w:hAnsi="Courier New" w:cs="Courier New"/>
-          <w:sz w:val="24"/>
-          <w:szCs w:val="24"/>
-          <w:lang w:val="en-CA"/>
-        </w:rPr>
-      </w:pPr>
+          <w:rFonts w:ascii="Arial" w:hAnsi="Arial" w:cs="Arial"/>
+          <w:sz w:val="24"/>
+          <w:szCs w:val="24"/>
+          <w:lang w:val="en-CA"/>
+        </w:rPr>
+      </w:pPr>
+      <w:r>
+        <w:rPr>
+          <w:rFonts w:ascii="Arial" w:hAnsi="Arial" w:cs="Arial"/>
+          <w:sz w:val="24"/>
+          <w:szCs w:val="24"/>
+          <w:lang w:val="en-CA"/>
+        </w:rPr>
+        <w:t xml:space="preserve">Predicting </w:t>
+      </w:r>
+      <w:r>
+        <w:rPr>
+          <w:rFonts w:ascii="Arial" w:hAnsi="Arial" w:cs="Arial"/>
+          <w:sz w:val="24"/>
+          <w:szCs w:val="24"/>
+          <w:lang w:val="en-CA"/>
+        </w:rPr>
+        <w:t>printed text</w:t>
+      </w:r>
+      <w:r>
+        <w:rPr>
+          <w:rFonts w:ascii="Arial" w:hAnsi="Arial" w:cs="Arial"/>
+          <w:sz w:val="24"/>
+          <w:szCs w:val="24"/>
+          <w:lang w:val="en-CA"/>
+        </w:rPr>
+        <w:t xml:space="preserve"> is not a </w:t>
+      </w:r>
+      <w:r>
+        <w:rPr>
+          <w:rFonts w:ascii="Arial" w:hAnsi="Arial" w:cs="Arial"/>
+          <w:sz w:val="24"/>
+          <w:szCs w:val="24"/>
+          <w:lang w:val="en-CA"/>
+        </w:rPr>
+        <w:t xml:space="preserve">unique </w:t>
+      </w:r>
+      <w:r>
+        <w:rPr>
+          <w:rFonts w:ascii="Arial" w:hAnsi="Arial" w:cs="Arial"/>
+          <w:sz w:val="24"/>
+          <w:szCs w:val="24"/>
+          <w:lang w:val="en-CA"/>
+        </w:rPr>
+        <w:t xml:space="preserve">problem and has been done </w:t>
+      </w:r>
+      <w:r>
+        <w:rPr>
+          <w:rFonts w:ascii="Arial" w:hAnsi="Arial" w:cs="Arial"/>
+          <w:sz w:val="24"/>
+          <w:szCs w:val="24"/>
+          <w:lang w:val="en-CA"/>
+        </w:rPr>
+        <w:t>countless</w:t>
+      </w:r>
+      <w:r>
+        <w:rPr>
+          <w:rFonts w:ascii="Arial" w:hAnsi="Arial" w:cs="Arial"/>
+          <w:sz w:val="24"/>
+          <w:szCs w:val="24"/>
+          <w:lang w:val="en-CA"/>
+        </w:rPr>
+        <w:t xml:space="preserve"> of</w:t>
+      </w:r>
+      <w:r>
+        <w:rPr>
+          <w:rFonts w:ascii="Arial" w:hAnsi="Arial" w:cs="Arial"/>
+          <w:sz w:val="24"/>
+          <w:szCs w:val="24"/>
+          <w:lang w:val="en-CA"/>
+        </w:rPr>
+        <w:t xml:space="preserve"> times</w:t>
+      </w:r>
+      <w:r>
+        <w:rPr>
+          <w:rFonts w:ascii="Arial" w:hAnsi="Arial" w:cs="Arial"/>
+          <w:sz w:val="24"/>
+          <w:szCs w:val="24"/>
+          <w:lang w:val="en-CA"/>
+        </w:rPr>
+        <w:t>. In the example of the Kaggle “Digit Recognizer”</w:t>
+      </w:r>
+      <w:r>
+        <w:rPr>
+          <w:rFonts w:ascii="Arial" w:hAnsi="Arial" w:cs="Arial"/>
+          <w:sz w:val="24"/>
+          <w:szCs w:val="24"/>
+          <w:lang w:val="en-CA"/>
+        </w:rPr>
+        <w:t xml:space="preserve">, many participants have elected to </w:t>
+      </w:r>
+      <w:r>
+        <w:rPr>
+          <w:rFonts w:ascii="Arial" w:hAnsi="Arial" w:cs="Arial"/>
+          <w:sz w:val="24"/>
+          <w:szCs w:val="24"/>
+          <w:lang w:val="en-CA"/>
+        </w:rPr>
+        <w:t>implement</w:t>
+      </w:r>
+      <w:r>
+        <w:rPr>
+          <w:rFonts w:ascii="Arial" w:hAnsi="Arial" w:cs="Arial"/>
+          <w:sz w:val="24"/>
+          <w:szCs w:val="24"/>
+          <w:lang w:val="en-CA"/>
+        </w:rPr>
+        <w:t xml:space="preserve"> some variation of neural network</w:t>
+      </w:r>
+      <w:r>
+        <w:rPr>
+          <w:rFonts w:ascii="Arial" w:hAnsi="Arial" w:cs="Arial"/>
+          <w:sz w:val="24"/>
+          <w:szCs w:val="24"/>
+          <w:lang w:val="en-CA"/>
+        </w:rPr>
+        <w:t>s</w:t>
+      </w:r>
+      <w:r>
+        <w:rPr>
+          <w:rFonts w:ascii="Arial" w:hAnsi="Arial" w:cs="Arial"/>
+          <w:sz w:val="24"/>
+          <w:szCs w:val="24"/>
+          <w:lang w:val="en-CA"/>
+        </w:rPr>
+        <w:t>.</w:t>
+      </w:r>
+      <w:r>
+        <w:rPr>
+          <w:rFonts w:ascii="Arial" w:hAnsi="Arial" w:cs="Arial"/>
+          <w:sz w:val="24"/>
+          <w:szCs w:val="24"/>
+          <w:lang w:val="en-CA"/>
+        </w:rPr>
+        <w:t xml:space="preserve"> This is advantageous, since neural networks </w:t>
+      </w:r>
+      <w:r>
+        <w:rPr>
+          <w:rFonts w:ascii="Arial" w:hAnsi="Arial" w:cs="Arial"/>
+          <w:sz w:val="24"/>
+          <w:szCs w:val="24"/>
+          <w:lang w:val="en-CA"/>
+        </w:rPr>
+        <w:t>allow</w:t>
+      </w:r>
+      <w:r>
+        <w:rPr>
+          <w:rFonts w:ascii="Arial" w:hAnsi="Arial" w:cs="Arial"/>
+          <w:sz w:val="24"/>
+          <w:szCs w:val="24"/>
+          <w:lang w:val="en-CA"/>
+        </w:rPr>
+        <w:t xml:space="preserve"> </w:t>
+      </w:r>
+      <w:r>
+        <w:rPr>
+          <w:rFonts w:ascii="Arial" w:hAnsi="Arial" w:cs="Arial"/>
+          <w:sz w:val="24"/>
+          <w:szCs w:val="24"/>
+          <w:lang w:val="en-CA"/>
+        </w:rPr>
+        <w:t xml:space="preserve">numerous </w:t>
+      </w:r>
+      <w:r>
+        <w:rPr>
+          <w:rFonts w:ascii="Arial" w:hAnsi="Arial" w:cs="Arial"/>
+          <w:sz w:val="24"/>
+          <w:szCs w:val="24"/>
+          <w:lang w:val="en-CA"/>
+        </w:rPr>
+        <w:t>cycles of epoch.</w:t>
+      </w:r>
+      <w:r>
+        <w:rPr>
+          <w:rFonts w:ascii="Arial" w:hAnsi="Arial" w:cs="Arial"/>
+          <w:sz w:val="24"/>
+          <w:szCs w:val="24"/>
+          <w:lang w:val="en-CA"/>
+        </w:rPr>
+        <w:t xml:space="preserve"> Specifically, the traversal of computation from each node</w:t>
+      </w:r>
+      <w:r>
+        <w:rPr>
+          <w:rFonts w:ascii="Arial" w:hAnsi="Arial" w:cs="Arial"/>
+          <w:sz w:val="24"/>
+          <w:szCs w:val="24"/>
+          <w:lang w:val="en-CA"/>
+        </w:rPr>
+        <w:t>/layer</w:t>
+      </w:r>
+      <w:r>
+        <w:rPr>
+          <w:rFonts w:ascii="Arial" w:hAnsi="Arial" w:cs="Arial"/>
+          <w:sz w:val="24"/>
+          <w:szCs w:val="24"/>
+          <w:lang w:val="en-CA"/>
+        </w:rPr>
+        <w:t xml:space="preserve"> </w:t>
+      </w:r>
+      <w:r>
+        <w:rPr>
+          <w:rFonts w:ascii="Arial" w:hAnsi="Arial" w:cs="Arial"/>
+          <w:sz w:val="24"/>
+          <w:szCs w:val="24"/>
+          <w:lang w:val="en-CA"/>
+        </w:rPr>
+        <w:t xml:space="preserve">completely </w:t>
+      </w:r>
+      <w:r>
+        <w:rPr>
+          <w:rFonts w:ascii="Arial" w:hAnsi="Arial" w:cs="Arial"/>
+          <w:sz w:val="24"/>
+          <w:szCs w:val="24"/>
+          <w:lang w:val="en-CA"/>
+        </w:rPr>
+        <w:t>forward</w:t>
+      </w:r>
+      <w:r>
+        <w:rPr>
+          <w:rFonts w:ascii="Arial" w:hAnsi="Arial" w:cs="Arial"/>
+          <w:sz w:val="24"/>
+          <w:szCs w:val="24"/>
+          <w:lang w:val="en-CA"/>
+        </w:rPr>
+        <w:t>, then</w:t>
+      </w:r>
+      <w:r>
+        <w:rPr>
+          <w:rFonts w:ascii="Arial" w:hAnsi="Arial" w:cs="Arial"/>
+          <w:sz w:val="24"/>
+          <w:szCs w:val="24"/>
+          <w:lang w:val="en-CA"/>
+        </w:rPr>
+        <w:t xml:space="preserve"> backwards is considered an epoch.  During </w:t>
+      </w:r>
+      <w:r>
+        <w:rPr>
+          <w:rFonts w:ascii="Arial" w:hAnsi="Arial" w:cs="Arial"/>
+          <w:sz w:val="24"/>
+          <w:szCs w:val="24"/>
+          <w:lang w:val="en-CA"/>
+        </w:rPr>
+        <w:t xml:space="preserve">each </w:t>
+      </w:r>
+      <w:r>
+        <w:rPr>
+          <w:rFonts w:ascii="Arial" w:hAnsi="Arial" w:cs="Arial"/>
+          <w:sz w:val="24"/>
+          <w:szCs w:val="24"/>
+          <w:lang w:val="en-CA"/>
+        </w:rPr>
+        <w:t>epoch</w:t>
+      </w:r>
+      <w:r>
+        <w:rPr>
+          <w:rFonts w:ascii="Arial" w:hAnsi="Arial" w:cs="Arial"/>
+          <w:sz w:val="24"/>
+          <w:szCs w:val="24"/>
+          <w:lang w:val="en-CA"/>
+        </w:rPr>
+        <w:t>,</w:t>
+      </w:r>
+      <w:r>
+        <w:rPr>
+          <w:rFonts w:ascii="Arial" w:hAnsi="Arial" w:cs="Arial"/>
+          <w:sz w:val="24"/>
+          <w:szCs w:val="24"/>
+          <w:lang w:val="en-CA"/>
+        </w:rPr>
+        <w:t xml:space="preserve"> </w:t>
+      </w:r>
+      <w:r>
+        <w:rPr>
+          <w:rFonts w:ascii="Arial" w:hAnsi="Arial" w:cs="Arial"/>
+          <w:sz w:val="24"/>
+          <w:szCs w:val="24"/>
+          <w:lang w:val="en-CA"/>
+        </w:rPr>
+        <w:t>layers of nodes</w:t>
+      </w:r>
+      <w:r>
+        <w:rPr>
+          <w:rFonts w:ascii="Arial" w:hAnsi="Arial" w:cs="Arial"/>
+          <w:sz w:val="24"/>
+          <w:szCs w:val="24"/>
+          <w:lang w:val="en-CA"/>
+        </w:rPr>
+        <w:t xml:space="preserve"> performing the computation </w:t>
+      </w:r>
+      <w:r>
+        <w:rPr>
+          <w:rFonts w:ascii="Arial" w:hAnsi="Arial" w:cs="Arial"/>
+          <w:sz w:val="24"/>
+          <w:szCs w:val="24"/>
+          <w:lang w:val="en-CA"/>
+        </w:rPr>
+        <w:t>is automatically</w:t>
+      </w:r>
+      <w:r>
+        <w:rPr>
+          <w:rFonts w:ascii="Arial" w:hAnsi="Arial" w:cs="Arial"/>
+          <w:sz w:val="24"/>
+          <w:szCs w:val="24"/>
+          <w:lang w:val="en-CA"/>
+        </w:rPr>
+        <w:t xml:space="preserve"> readjusted, </w:t>
+      </w:r>
+      <w:r>
+        <w:rPr>
+          <w:rFonts w:ascii="Arial" w:hAnsi="Arial" w:cs="Arial"/>
+          <w:sz w:val="24"/>
+          <w:szCs w:val="24"/>
+          <w:lang w:val="en-CA"/>
+        </w:rPr>
+        <w:t>by redistributing weights</w:t>
+      </w:r>
+      <w:r>
+        <w:rPr>
+          <w:rFonts w:ascii="Arial" w:hAnsi="Arial" w:cs="Arial"/>
+          <w:sz w:val="24"/>
+          <w:szCs w:val="24"/>
+          <w:lang w:val="en-CA"/>
+        </w:rPr>
+        <w:t xml:space="preserve"> </w:t>
+      </w:r>
+      <w:r>
+        <w:rPr>
+          <w:rFonts w:ascii="Arial" w:hAnsi="Arial" w:cs="Arial"/>
+          <w:sz w:val="24"/>
+          <w:szCs w:val="24"/>
+          <w:lang w:val="en-CA"/>
+        </w:rPr>
+        <w:t xml:space="preserve">on the nodes. This repeating cycle generally produces a robust model, with respect to </w:t>
+      </w:r>
+      <w:r>
+        <w:rPr>
+          <w:rFonts w:ascii="Arial" w:hAnsi="Arial" w:cs="Arial"/>
+          <w:sz w:val="24"/>
+          <w:szCs w:val="24"/>
+          <w:lang w:val="en-CA"/>
+        </w:rPr>
+        <w:t>the provided</w:t>
+      </w:r>
+      <w:r>
+        <w:rPr>
+          <w:rFonts w:ascii="Arial" w:hAnsi="Arial" w:cs="Arial"/>
+          <w:sz w:val="24"/>
+          <w:szCs w:val="24"/>
+          <w:lang w:val="en-CA"/>
+        </w:rPr>
+        <w:t xml:space="preserve"> data</w:t>
+      </w:r>
+      <w:r>
+        <w:rPr>
+          <w:rFonts w:ascii="Arial" w:hAnsi="Arial" w:cs="Arial"/>
+          <w:sz w:val="24"/>
+          <w:szCs w:val="24"/>
+          <w:lang w:val="en-CA"/>
+        </w:rPr>
+        <w:t>set</w:t>
+      </w:r>
+      <w:r>
+        <w:rPr>
+          <w:rFonts w:ascii="Arial" w:hAnsi="Arial" w:cs="Arial"/>
+          <w:sz w:val="24"/>
+          <w:szCs w:val="24"/>
+          <w:lang w:val="en-CA"/>
+        </w:rPr>
+        <w:t>.</w:t>
+      </w:r>
+    </w:p>
+    <w:p>
+      <w:pPr>
+        <w:spacing w:line="240" w:lineRule="auto"/>
+        <w:rPr>
+          <w:rFonts w:ascii="Arial" w:hAnsi="Arial" w:cs="Arial"/>
+          <w:sz w:val="24"/>
+          <w:szCs w:val="24"/>
+          <w:lang w:val="en-CA"/>
+        </w:rPr>
+      </w:pPr>
+      <w:r>
+        <w:rPr>
+          <w:rFonts w:ascii="Arial" w:hAnsi="Arial" w:cs="Arial"/>
+          <w:sz w:val="24"/>
+          <w:szCs w:val="24"/>
+          <w:lang w:val="en-CA"/>
+        </w:rPr>
+        <w:t xml:space="preserve">This </w:t>
+      </w:r>
+      <w:r>
+        <w:rPr>
+          <w:rFonts w:ascii="Arial" w:hAnsi="Arial" w:cs="Arial"/>
+          <w:sz w:val="24"/>
+          <w:szCs w:val="24"/>
+          <w:lang w:val="en-CA"/>
+        </w:rPr>
+        <w:t>comparison of</w:t>
+      </w:r>
+      <w:r>
+        <w:rPr>
+          <w:rFonts w:ascii="Arial" w:hAnsi="Arial" w:cs="Arial"/>
+          <w:sz w:val="24"/>
+          <w:szCs w:val="24"/>
+          <w:lang w:val="en-CA"/>
+        </w:rPr>
+        <w:t xml:space="preserve"> decision tree</w:t>
+      </w:r>
+      <w:r>
+        <w:rPr>
+          <w:rFonts w:ascii="Arial" w:hAnsi="Arial" w:cs="Arial"/>
+          <w:sz w:val="24"/>
+          <w:szCs w:val="24"/>
+          <w:lang w:val="en-CA"/>
+        </w:rPr>
+        <w:t>s</w:t>
+      </w:r>
+      <w:r>
+        <w:rPr>
+          <w:rFonts w:ascii="Arial" w:hAnsi="Arial" w:cs="Arial"/>
+          <w:sz w:val="24"/>
+          <w:szCs w:val="24"/>
+          <w:lang w:val="en-CA"/>
+        </w:rPr>
+        <w:t xml:space="preserve"> against naïve </w:t>
+      </w:r>
+      <w:proofErr w:type="spellStart"/>
+      <w:r>
+        <w:rPr>
+          <w:rFonts w:ascii="Arial" w:hAnsi="Arial" w:cs="Arial"/>
+          <w:sz w:val="24"/>
+          <w:szCs w:val="24"/>
+          <w:lang w:val="en-CA"/>
+        </w:rPr>
+        <w:t>bayes</w:t>
+      </w:r>
+      <w:proofErr w:type="spellEnd"/>
+      <w:r>
+        <w:rPr>
+          <w:rFonts w:ascii="Arial" w:hAnsi="Arial" w:cs="Arial"/>
+          <w:sz w:val="24"/>
+          <w:szCs w:val="24"/>
+          <w:lang w:val="en-CA"/>
+        </w:rPr>
+        <w:t xml:space="preserve"> in this study was fair. </w:t>
+      </w:r>
+      <w:r>
+        <w:rPr>
+          <w:rFonts w:ascii="Arial" w:hAnsi="Arial" w:cs="Arial"/>
+          <w:sz w:val="24"/>
+          <w:szCs w:val="24"/>
+          <w:lang w:val="en-CA"/>
+        </w:rPr>
+        <w:t>Specifically,</w:t>
+      </w:r>
+      <w:r>
+        <w:rPr>
+          <w:rFonts w:ascii="Arial" w:hAnsi="Arial" w:cs="Arial"/>
+          <w:sz w:val="24"/>
+          <w:szCs w:val="24"/>
+          <w:lang w:val="en-CA"/>
+        </w:rPr>
+        <w:t xml:space="preserve"> </w:t>
+      </w:r>
+      <w:r>
+        <w:rPr>
+          <w:rFonts w:ascii="Arial" w:hAnsi="Arial" w:cs="Arial"/>
+          <w:sz w:val="24"/>
+          <w:szCs w:val="24"/>
+          <w:lang w:val="en-CA"/>
+        </w:rPr>
+        <w:t>both operated on identical train and test</w:t>
+      </w:r>
+      <w:r>
+        <w:rPr>
+          <w:rFonts w:ascii="Arial" w:hAnsi="Arial" w:cs="Arial"/>
+          <w:sz w:val="24"/>
+          <w:szCs w:val="24"/>
+          <w:lang w:val="en-CA"/>
+        </w:rPr>
+        <w:t xml:space="preserve"> data</w:t>
+      </w:r>
+      <w:r>
+        <w:rPr>
+          <w:rFonts w:ascii="Arial" w:hAnsi="Arial" w:cs="Arial"/>
+          <w:sz w:val="24"/>
+          <w:szCs w:val="24"/>
+          <w:lang w:val="en-CA"/>
+        </w:rPr>
+        <w:t>, as well as preprocessing techniques</w:t>
+      </w:r>
+      <w:r>
+        <w:rPr>
+          <w:rFonts w:ascii="Arial" w:hAnsi="Arial" w:cs="Arial"/>
+          <w:sz w:val="24"/>
+          <w:szCs w:val="24"/>
+          <w:lang w:val="en-CA"/>
+        </w:rPr>
+        <w:t>.</w:t>
+      </w:r>
+      <w:r>
+        <w:rPr>
+          <w:rFonts w:ascii="Arial" w:hAnsi="Arial" w:cs="Arial"/>
+          <w:sz w:val="24"/>
+          <w:szCs w:val="24"/>
+          <w:lang w:val="en-CA"/>
+        </w:rPr>
+        <w:t xml:space="preserve"> However, </w:t>
+      </w:r>
+      <w:r>
+        <w:rPr>
+          <w:rFonts w:ascii="Arial" w:hAnsi="Arial" w:cs="Arial"/>
+          <w:sz w:val="24"/>
+          <w:szCs w:val="24"/>
+          <w:lang w:val="en-CA"/>
+        </w:rPr>
+        <w:t>many participants through the Kaggle challenge</w:t>
+      </w:r>
+      <w:r>
+        <w:rPr>
+          <w:rFonts w:ascii="Arial" w:hAnsi="Arial" w:cs="Arial"/>
+          <w:sz w:val="24"/>
+          <w:szCs w:val="24"/>
+          <w:lang w:val="en-CA"/>
+        </w:rPr>
+        <w:t xml:space="preserve">, </w:t>
+      </w:r>
+      <w:r>
+        <w:rPr>
+          <w:rFonts w:ascii="Arial" w:hAnsi="Arial" w:cs="Arial"/>
+          <w:sz w:val="24"/>
+          <w:szCs w:val="24"/>
+          <w:lang w:val="en-CA"/>
+        </w:rPr>
+        <w:t>produced</w:t>
+      </w:r>
+      <w:r>
+        <w:rPr>
+          <w:rFonts w:ascii="Arial" w:hAnsi="Arial" w:cs="Arial"/>
+          <w:sz w:val="24"/>
+          <w:szCs w:val="24"/>
+          <w:lang w:val="en-CA"/>
+        </w:rPr>
+        <w:t xml:space="preserve"> significantly higher accuracies. </w:t>
+      </w:r>
+      <w:r>
+        <w:rPr>
+          <w:rFonts w:ascii="Arial" w:hAnsi="Arial" w:cs="Arial"/>
+          <w:sz w:val="24"/>
+          <w:szCs w:val="24"/>
+          <w:lang w:val="en-CA"/>
+        </w:rPr>
+        <w:t xml:space="preserve">At a quick glance, </w:t>
+      </w:r>
+      <w:r>
+        <w:rPr>
+          <w:rFonts w:ascii="Arial" w:hAnsi="Arial" w:cs="Arial"/>
+          <w:sz w:val="24"/>
+          <w:szCs w:val="24"/>
+          <w:lang w:val="en-CA"/>
+        </w:rPr>
+        <w:t xml:space="preserve">it is apparent </w:t>
+      </w:r>
+      <w:r>
+        <w:rPr>
+          <w:rFonts w:ascii="Arial" w:hAnsi="Arial" w:cs="Arial"/>
+          <w:sz w:val="24"/>
+          <w:szCs w:val="24"/>
+          <w:lang w:val="en-CA"/>
+        </w:rPr>
+        <w:t xml:space="preserve">that </w:t>
+      </w:r>
+      <w:r>
+        <w:rPr>
+          <w:rFonts w:ascii="Arial" w:hAnsi="Arial" w:cs="Arial"/>
+          <w:sz w:val="24"/>
+          <w:szCs w:val="24"/>
+          <w:lang w:val="en-CA"/>
+        </w:rPr>
+        <w:t xml:space="preserve">a </w:t>
+      </w:r>
+      <w:r>
+        <w:rPr>
+          <w:rFonts w:ascii="Arial" w:hAnsi="Arial" w:cs="Arial"/>
+          <w:sz w:val="24"/>
+          <w:szCs w:val="24"/>
+          <w:lang w:val="en-CA"/>
+        </w:rPr>
+        <w:t xml:space="preserve">significant </w:t>
+      </w:r>
+      <w:r>
+        <w:rPr>
+          <w:rFonts w:ascii="Arial" w:hAnsi="Arial" w:cs="Arial"/>
+          <w:sz w:val="24"/>
+          <w:szCs w:val="24"/>
+          <w:lang w:val="en-CA"/>
+        </w:rPr>
+        <w:t>number</w:t>
+      </w:r>
+      <w:r>
+        <w:rPr>
+          <w:rFonts w:ascii="Arial" w:hAnsi="Arial" w:cs="Arial"/>
+          <w:sz w:val="24"/>
+          <w:szCs w:val="24"/>
+          <w:lang w:val="en-CA"/>
+        </w:rPr>
+        <w:t xml:space="preserve"> of participants</w:t>
+      </w:r>
+      <w:r>
+        <w:rPr>
+          <w:rFonts w:ascii="Arial" w:hAnsi="Arial" w:cs="Arial"/>
+          <w:sz w:val="24"/>
+          <w:szCs w:val="24"/>
+          <w:lang w:val="en-CA"/>
+        </w:rPr>
+        <w:t xml:space="preserve"> used neural networks, including </w:t>
+      </w:r>
+      <w:r>
+        <w:rPr>
+          <w:rFonts w:ascii="Arial" w:hAnsi="Arial" w:cs="Arial"/>
+          <w:sz w:val="24"/>
+          <w:szCs w:val="24"/>
+          <w:lang w:val="en-CA"/>
+        </w:rPr>
+        <w:t xml:space="preserve">the </w:t>
+      </w:r>
+      <w:r>
+        <w:rPr>
+          <w:rFonts w:ascii="Arial" w:hAnsi="Arial" w:cs="Arial"/>
+          <w:sz w:val="24"/>
+          <w:szCs w:val="24"/>
+          <w:lang w:val="en-CA"/>
+        </w:rPr>
+        <w:t>convoluted neural networks (CNN)</w:t>
+      </w:r>
+      <w:r>
+        <w:rPr>
+          <w:rFonts w:ascii="Arial" w:hAnsi="Arial" w:cs="Arial"/>
+          <w:sz w:val="24"/>
+          <w:szCs w:val="24"/>
+          <w:lang w:val="en-CA"/>
+        </w:rPr>
+        <w:t xml:space="preserve">.  </w:t>
+      </w:r>
+      <w:r>
+        <w:rPr>
+          <w:rFonts w:ascii="Arial" w:hAnsi="Arial" w:cs="Arial"/>
+          <w:sz w:val="24"/>
+          <w:szCs w:val="24"/>
+          <w:lang w:val="en-CA"/>
+        </w:rPr>
+        <w:t>The c</w:t>
+      </w:r>
+      <w:r>
+        <w:rPr>
+          <w:rFonts w:ascii="Arial" w:hAnsi="Arial" w:cs="Arial"/>
+          <w:sz w:val="24"/>
+          <w:szCs w:val="24"/>
+          <w:lang w:val="en-CA"/>
+        </w:rPr>
+        <w:t>orrespond results</w:t>
+      </w:r>
+      <w:r>
+        <w:rPr>
+          <w:rFonts w:ascii="Arial" w:hAnsi="Arial" w:cs="Arial"/>
+          <w:sz w:val="24"/>
+          <w:szCs w:val="24"/>
+          <w:lang w:val="en-CA"/>
+        </w:rPr>
+        <w:t>,</w:t>
+      </w:r>
+      <w:r>
+        <w:rPr>
+          <w:rFonts w:ascii="Arial" w:hAnsi="Arial" w:cs="Arial"/>
+          <w:sz w:val="24"/>
+          <w:szCs w:val="24"/>
+          <w:lang w:val="en-CA"/>
+        </w:rPr>
+        <w:t xml:space="preserve"> </w:t>
+      </w:r>
+      <w:r>
+        <w:rPr>
+          <w:rFonts w:ascii="Arial" w:hAnsi="Arial" w:cs="Arial"/>
+          <w:sz w:val="24"/>
+          <w:szCs w:val="24"/>
+          <w:lang w:val="en-CA"/>
+        </w:rPr>
+        <w:t xml:space="preserve">produced accuracies of 95% </w:t>
+      </w:r>
+      <w:r>
+        <w:rPr>
+          <w:rFonts w:ascii="Arial" w:hAnsi="Arial" w:cs="Arial"/>
+          <w:sz w:val="24"/>
+          <w:szCs w:val="24"/>
+          <w:lang w:val="en-CA"/>
+        </w:rPr>
+        <w:t>and</w:t>
+      </w:r>
+      <w:r>
+        <w:rPr>
+          <w:rFonts w:ascii="Arial" w:hAnsi="Arial" w:cs="Arial"/>
+          <w:sz w:val="24"/>
+          <w:szCs w:val="24"/>
+          <w:lang w:val="en-CA"/>
+        </w:rPr>
+        <w:t xml:space="preserve"> higher. </w:t>
+      </w:r>
+      <w:r>
+        <w:rPr>
+          <w:rFonts w:ascii="Arial" w:hAnsi="Arial" w:cs="Arial"/>
+          <w:sz w:val="24"/>
+          <w:szCs w:val="24"/>
+          <w:lang w:val="en-CA"/>
+        </w:rPr>
+        <w:t xml:space="preserve">One may wonder if neural networks generally </w:t>
+      </w:r>
+      <w:r>
+        <w:rPr>
+          <w:rFonts w:ascii="Arial" w:hAnsi="Arial" w:cs="Arial"/>
+          <w:sz w:val="24"/>
+          <w:szCs w:val="24"/>
+          <w:lang w:val="en-CA"/>
+        </w:rPr>
+        <w:t xml:space="preserve">produce </w:t>
+      </w:r>
+      <w:r>
+        <w:rPr>
+          <w:rFonts w:ascii="Arial" w:hAnsi="Arial" w:cs="Arial"/>
+          <w:sz w:val="24"/>
+          <w:szCs w:val="24"/>
+          <w:lang w:val="en-CA"/>
+        </w:rPr>
+        <w:t>better result?</w:t>
+      </w:r>
+      <w:r>
+        <w:rPr>
+          <w:rFonts w:ascii="Arial" w:hAnsi="Arial" w:cs="Arial"/>
+          <w:sz w:val="24"/>
+          <w:szCs w:val="24"/>
+          <w:lang w:val="en-CA"/>
+        </w:rPr>
+        <w:t xml:space="preserve"> This is difficult to speculate.</w:t>
+      </w:r>
+    </w:p>
+    <w:p>
+      <w:pPr>
+        <w:spacing w:line="240" w:lineRule="auto"/>
+        <w:rPr>
+          <w:rFonts w:ascii="Arial" w:hAnsi="Arial" w:cs="Arial"/>
+          <w:sz w:val="24"/>
+          <w:szCs w:val="24"/>
+          <w:lang w:val="en-CA"/>
+        </w:rPr>
+      </w:pPr>
+      <w:r>
+        <w:rPr>
+          <w:rFonts w:ascii="Arial" w:hAnsi="Arial" w:cs="Arial"/>
+          <w:sz w:val="24"/>
+          <w:szCs w:val="24"/>
+          <w:lang w:val="en-CA"/>
+        </w:rPr>
+        <w:t>One extended possibility</w:t>
+      </w:r>
+      <w:r>
+        <w:rPr>
+          <w:rFonts w:ascii="Arial" w:hAnsi="Arial" w:cs="Arial"/>
+          <w:sz w:val="24"/>
+          <w:szCs w:val="24"/>
+          <w:lang w:val="en-CA"/>
+        </w:rPr>
+        <w:t xml:space="preserve"> is to </w:t>
+      </w:r>
+      <w:r>
+        <w:rPr>
+          <w:rFonts w:ascii="Arial" w:hAnsi="Arial" w:cs="Arial"/>
+          <w:sz w:val="24"/>
+          <w:szCs w:val="24"/>
+          <w:lang w:val="en-CA"/>
+        </w:rPr>
+        <w:t>use method</w:t>
+      </w:r>
+      <w:r>
+        <w:rPr>
+          <w:rFonts w:ascii="Arial" w:hAnsi="Arial" w:cs="Arial"/>
+          <w:sz w:val="24"/>
+          <w:szCs w:val="24"/>
+          <w:lang w:val="en-CA"/>
+        </w:rPr>
+        <w:t>s</w:t>
+      </w:r>
+      <w:r>
+        <w:rPr>
+          <w:rFonts w:ascii="Arial" w:hAnsi="Arial" w:cs="Arial"/>
+          <w:sz w:val="24"/>
+          <w:szCs w:val="24"/>
+          <w:lang w:val="en-CA"/>
+        </w:rPr>
+        <w:t xml:space="preserve"> including bootstrap aggregation (</w:t>
+      </w:r>
+      <w:r>
+        <w:rPr>
+          <w:rFonts w:ascii="Arial" w:hAnsi="Arial" w:cs="Arial"/>
+          <w:sz w:val="24"/>
+          <w:szCs w:val="24"/>
+          <w:lang w:val="en-CA"/>
+        </w:rPr>
+        <w:t>i.e. bagging</w:t>
+      </w:r>
+      <w:r>
+        <w:rPr>
+          <w:rFonts w:ascii="Arial" w:hAnsi="Arial" w:cs="Arial"/>
+          <w:sz w:val="24"/>
+          <w:szCs w:val="24"/>
+          <w:lang w:val="en-CA"/>
+        </w:rPr>
+        <w:t xml:space="preserve">), or random forests. </w:t>
+      </w:r>
+      <w:r>
+        <w:rPr>
+          <w:rFonts w:ascii="Arial" w:hAnsi="Arial" w:cs="Arial"/>
+          <w:sz w:val="24"/>
+          <w:szCs w:val="24"/>
+          <w:lang w:val="en-CA"/>
+        </w:rPr>
+        <w:t>Th</w:t>
+      </w:r>
+      <w:r>
+        <w:rPr>
+          <w:rFonts w:ascii="Arial" w:hAnsi="Arial" w:cs="Arial"/>
+          <w:sz w:val="24"/>
+          <w:szCs w:val="24"/>
+          <w:lang w:val="en-CA"/>
+        </w:rPr>
+        <w:t>ese</w:t>
+      </w:r>
+      <w:r>
+        <w:rPr>
+          <w:rFonts w:ascii="Arial" w:hAnsi="Arial" w:cs="Arial"/>
+          <w:sz w:val="24"/>
+          <w:szCs w:val="24"/>
+          <w:lang w:val="en-CA"/>
+        </w:rPr>
+        <w:t xml:space="preserve"> implementation</w:t>
+      </w:r>
+      <w:r>
+        <w:rPr>
+          <w:rFonts w:ascii="Arial" w:hAnsi="Arial" w:cs="Arial"/>
+          <w:sz w:val="24"/>
+          <w:szCs w:val="24"/>
+          <w:lang w:val="en-CA"/>
+        </w:rPr>
+        <w:t>s</w:t>
+      </w:r>
+      <w:r>
+        <w:rPr>
+          <w:rFonts w:ascii="Arial" w:hAnsi="Arial" w:cs="Arial"/>
+          <w:sz w:val="24"/>
+          <w:szCs w:val="24"/>
+          <w:lang w:val="en-CA"/>
+        </w:rPr>
+        <w:t>,</w:t>
+      </w:r>
+      <w:r>
+        <w:rPr>
+          <w:rFonts w:ascii="Arial" w:hAnsi="Arial" w:cs="Arial"/>
+          <w:sz w:val="24"/>
+          <w:szCs w:val="24"/>
+          <w:lang w:val="en-CA"/>
+        </w:rPr>
+        <w:t xml:space="preserve"> would </w:t>
+      </w:r>
+      <w:r>
+        <w:rPr>
+          <w:rFonts w:ascii="Arial" w:hAnsi="Arial" w:cs="Arial"/>
+          <w:sz w:val="24"/>
+          <w:szCs w:val="24"/>
+          <w:lang w:val="en-CA"/>
+        </w:rPr>
+        <w:t>create</w:t>
+      </w:r>
+      <w:r>
+        <w:rPr>
+          <w:rFonts w:ascii="Arial" w:hAnsi="Arial" w:cs="Arial"/>
+          <w:sz w:val="24"/>
+          <w:szCs w:val="24"/>
+          <w:lang w:val="en-CA"/>
+        </w:rPr>
+        <w:t xml:space="preserve"> multiple decision trees</w:t>
+      </w:r>
+      <w:r>
+        <w:rPr>
+          <w:rFonts w:ascii="Arial" w:hAnsi="Arial" w:cs="Arial"/>
+          <w:sz w:val="24"/>
+          <w:szCs w:val="24"/>
+          <w:lang w:val="en-CA"/>
+        </w:rPr>
+        <w:t>, using random selection with replacement, then</w:t>
+      </w:r>
+      <w:r>
+        <w:rPr>
+          <w:rFonts w:ascii="Arial" w:hAnsi="Arial" w:cs="Arial"/>
+          <w:sz w:val="24"/>
+          <w:szCs w:val="24"/>
+          <w:lang w:val="en-CA"/>
+        </w:rPr>
+        <w:t xml:space="preserve"> average the prediction</w:t>
+      </w:r>
+      <w:r>
+        <w:rPr>
+          <w:rFonts w:ascii="Arial" w:hAnsi="Arial" w:cs="Arial"/>
+          <w:sz w:val="24"/>
+          <w:szCs w:val="24"/>
+          <w:lang w:val="en-CA"/>
+        </w:rPr>
+        <w:t>. Methods such as these would decrease variance and usually preferred over the single decision tree.</w:t>
+      </w:r>
+      <w:r>
+        <w:rPr>
+          <w:rFonts w:ascii="Arial" w:hAnsi="Arial" w:cs="Arial"/>
+          <w:sz w:val="24"/>
+          <w:szCs w:val="24"/>
+          <w:lang w:val="en-CA"/>
+        </w:rPr>
+        <w:t xml:space="preserve"> Therefore, it would not necessarily be interesting to compare bagging techniques against naïve </w:t>
+      </w:r>
+      <w:proofErr w:type="spellStart"/>
+      <w:r>
+        <w:rPr>
+          <w:rFonts w:ascii="Arial" w:hAnsi="Arial" w:cs="Arial"/>
+          <w:sz w:val="24"/>
+          <w:szCs w:val="24"/>
+          <w:lang w:val="en-CA"/>
+        </w:rPr>
+        <w:t>bayes</w:t>
+      </w:r>
+      <w:proofErr w:type="spellEnd"/>
+      <w:r>
+        <w:rPr>
+          <w:rFonts w:ascii="Arial" w:hAnsi="Arial" w:cs="Arial"/>
+          <w:sz w:val="24"/>
+          <w:szCs w:val="24"/>
+          <w:lang w:val="en-CA"/>
+        </w:rPr>
+        <w:t>, rather to compare bagging, or random forests against results produced by participants using neural networks.</w:t>
+      </w:r>
+    </w:p>
+    <w:p>
+      <w:pPr>
+        <w:spacing w:line="240" w:lineRule="auto"/>
+        <w:rPr>
+          <w:rFonts w:ascii="Arial" w:hAnsi="Arial" w:cs="Arial"/>
+          <w:sz w:val="24"/>
+          <w:szCs w:val="24"/>
+          <w:lang w:val="en-CA"/>
+        </w:rPr>
+      </w:pPr>
+      <w:r>
+        <w:rPr>
+          <w:rFonts w:ascii="Arial" w:hAnsi="Arial" w:cs="Arial"/>
+          <w:sz w:val="24"/>
+          <w:szCs w:val="24"/>
+          <w:lang w:val="en-CA"/>
+        </w:rPr>
+        <w:t>Additionally, it would be interesting to combine multiple learner techniques, as an ensemble method, and compare to the</w:t>
+      </w:r>
+      <w:r>
+        <w:rPr>
+          <w:rFonts w:ascii="Arial" w:hAnsi="Arial" w:cs="Arial"/>
+          <w:sz w:val="24"/>
+          <w:szCs w:val="24"/>
+          <w:lang w:val="en-CA"/>
+        </w:rPr>
+        <w:t xml:space="preserve"> single</w:t>
+      </w:r>
+      <w:r>
+        <w:rPr>
+          <w:rFonts w:ascii="Arial" w:hAnsi="Arial" w:cs="Arial"/>
+          <w:sz w:val="24"/>
+          <w:szCs w:val="24"/>
+          <w:lang w:val="en-CA"/>
+        </w:rPr>
+        <w:t xml:space="preserve"> neural network results.</w:t>
+      </w:r>
+      <w:r>
+        <w:rPr>
+          <w:rFonts w:ascii="Arial" w:hAnsi="Arial" w:cs="Arial"/>
+          <w:sz w:val="24"/>
+          <w:szCs w:val="24"/>
+          <w:lang w:val="en-CA"/>
+        </w:rPr>
+        <w:t xml:space="preserve"> </w:t>
+      </w:r>
+      <w:r>
+        <w:rPr>
+          <w:rFonts w:ascii="Arial" w:hAnsi="Arial" w:cs="Arial"/>
+          <w:sz w:val="24"/>
+          <w:szCs w:val="24"/>
+          <w:lang w:val="en-CA"/>
+        </w:rPr>
+        <w:t xml:space="preserve">Overall, </w:t>
+      </w:r>
+      <w:r>
+        <w:rPr>
+          <w:rFonts w:ascii="Arial" w:hAnsi="Arial" w:cs="Arial"/>
+          <w:sz w:val="24"/>
+          <w:szCs w:val="24"/>
+          <w:lang w:val="en-CA"/>
+        </w:rPr>
+        <w:t>the results in</w:t>
+      </w:r>
+      <w:r>
+        <w:rPr>
+          <w:rFonts w:ascii="Arial" w:hAnsi="Arial" w:cs="Arial"/>
+          <w:sz w:val="24"/>
+          <w:szCs w:val="24"/>
+          <w:lang w:val="en-CA"/>
+        </w:rPr>
+        <w:t xml:space="preserve"> this study seem </w:t>
+      </w:r>
+      <w:r>
+        <w:rPr>
+          <w:rFonts w:ascii="Arial" w:hAnsi="Arial" w:cs="Arial"/>
+          <w:sz w:val="24"/>
+          <w:szCs w:val="24"/>
+          <w:lang w:val="en-CA"/>
+        </w:rPr>
+        <w:t xml:space="preserve">insignificant compared to already produced </w:t>
+      </w:r>
+      <w:r>
+        <w:rPr>
+          <w:rFonts w:ascii="Arial" w:hAnsi="Arial" w:cs="Arial"/>
+          <w:sz w:val="24"/>
+          <w:szCs w:val="24"/>
+          <w:lang w:val="en-CA"/>
+        </w:rPr>
+        <w:t xml:space="preserve">Kaggle </w:t>
+      </w:r>
+      <w:r>
+        <w:rPr>
+          <w:rFonts w:ascii="Arial" w:hAnsi="Arial" w:cs="Arial"/>
+          <w:sz w:val="24"/>
+          <w:szCs w:val="24"/>
+          <w:lang w:val="en-CA"/>
+        </w:rPr>
+        <w:t>finding</w:t>
+      </w:r>
+      <w:r>
+        <w:rPr>
+          <w:rFonts w:ascii="Arial" w:hAnsi="Arial" w:cs="Arial"/>
+          <w:sz w:val="24"/>
+          <w:szCs w:val="24"/>
+          <w:lang w:val="en-CA"/>
+        </w:rPr>
+        <w:t>.</w:t>
+      </w:r>
+      <w:r>
+        <w:rPr>
+          <w:rFonts w:ascii="Arial" w:hAnsi="Arial" w:cs="Arial"/>
+          <w:sz w:val="24"/>
+          <w:szCs w:val="24"/>
+          <w:lang w:val="en-CA"/>
+        </w:rPr>
+        <w:t xml:space="preserve"> However, </w:t>
+      </w:r>
+      <w:r>
+        <w:rPr>
+          <w:rFonts w:ascii="Arial" w:hAnsi="Arial" w:cs="Arial"/>
+          <w:sz w:val="24"/>
+          <w:szCs w:val="24"/>
+          <w:lang w:val="en-CA"/>
+        </w:rPr>
+        <w:t>this study does provide additional follow up questions that would be interesting to compare</w:t>
+      </w:r>
+      <w:r>
+        <w:rPr>
+          <w:rFonts w:ascii="Arial" w:hAnsi="Arial" w:cs="Arial"/>
+          <w:sz w:val="24"/>
+          <w:szCs w:val="24"/>
+          <w:lang w:val="en-CA"/>
+        </w:rPr>
+        <w:t>.</w:t>
+      </w:r>
     </w:p>
     <w:sectPr>
-      <w:headerReference w:type="default" r:id="rId9"/>
+      <w:headerReference w:type="default" r:id="rId10"/>
       <w:pgSz w:w="12240" w:h="15840"/>
       <w:pgMar w:top="1440" w:right="1440" w:bottom="1440" w:left="1440" w:header="720" w:footer="720" w:gutter="0"/>
       <w:cols w:space="720"/>
@@ -2267,6 +6392,64 @@
       </w:tblBorders>
     </w:tblPr>
   </w:style>
+  <w:style w:type="paragraph" w:styleId="HTMLPreformatted">
+    <w:name w:val="HTML Preformatted"/>
+    <w:basedOn w:val="Normal"/>
+    <w:link w:val="HTMLPreformattedChar"/>
+    <w:uiPriority w:val="99"/>
+    <w:semiHidden/>
+    <w:unhideWhenUsed/>
+    <w:rsid w:val="00F8707D"/>
+    <w:pPr>
+      <w:tabs>
+        <w:tab w:val="left" w:pos="916"/>
+        <w:tab w:val="left" w:pos="1832"/>
+        <w:tab w:val="left" w:pos="2748"/>
+        <w:tab w:val="left" w:pos="3664"/>
+        <w:tab w:val="left" w:pos="4580"/>
+        <w:tab w:val="left" w:pos="5496"/>
+        <w:tab w:val="left" w:pos="6412"/>
+        <w:tab w:val="left" w:pos="7328"/>
+        <w:tab w:val="left" w:pos="8244"/>
+        <w:tab w:val="left" w:pos="9160"/>
+        <w:tab w:val="left" w:pos="10076"/>
+        <w:tab w:val="left" w:pos="10992"/>
+        <w:tab w:val="left" w:pos="11908"/>
+        <w:tab w:val="left" w:pos="12824"/>
+        <w:tab w:val="left" w:pos="13740"/>
+        <w:tab w:val="left" w:pos="14656"/>
+      </w:tabs>
+      <w:spacing w:after="0" w:line="240" w:lineRule="auto"/>
+    </w:pPr>
+    <w:rPr>
+      <w:rFonts w:ascii="Courier New" w:eastAsia="Times New Roman" w:hAnsi="Courier New" w:cs="Courier New"/>
+      <w:sz w:val="20"/>
+      <w:szCs w:val="20"/>
+    </w:rPr>
+  </w:style>
+  <w:style w:type="character" w:customStyle="1" w:styleId="HTMLPreformattedChar">
+    <w:name w:val="HTML Preformatted Char"/>
+    <w:basedOn w:val="DefaultParagraphFont"/>
+    <w:link w:val="HTMLPreformatted"/>
+    <w:uiPriority w:val="99"/>
+    <w:semiHidden/>
+    <w:rsid w:val="00F8707D"/>
+    <w:rPr>
+      <w:rFonts w:ascii="Courier New" w:eastAsia="Times New Roman" w:hAnsi="Courier New" w:cs="Courier New"/>
+      <w:sz w:val="20"/>
+      <w:szCs w:val="20"/>
+    </w:rPr>
+  </w:style>
+  <w:style w:type="character" w:customStyle="1" w:styleId="gnkrckgcmrb">
+    <w:name w:val="gnkrckgcmrb"/>
+    <w:basedOn w:val="DefaultParagraphFont"/>
+    <w:rsid w:val="00F8707D"/>
+  </w:style>
+  <w:style w:type="character" w:customStyle="1" w:styleId="gnkrckgcgsb">
+    <w:name w:val="gnkrckgcgsb"/>
+    <w:basedOn w:val="DefaultParagraphFont"/>
+    <w:rsid w:val="00F8707D"/>
+  </w:style>
 </w:styles>
 </file>
 
@@ -2570,7 +6753,7 @@
 </file>
 
 <file path=customXml/itemProps1.xml><?xml version="1.0" encoding="utf-8"?>
-<ds:datastoreItem xmlns:ds="http://schemas.openxmlformats.org/officeDocument/2006/customXml" ds:itemID="{6CA3595B-B56F-4745-958F-3609BE724DEB}">
+<ds:datastoreItem xmlns:ds="http://schemas.openxmlformats.org/officeDocument/2006/customXml" ds:itemID="{1369AB2C-1CC3-4A7A-BFB6-82B0A3AB266A}">
   <ds:schemaRefs>
     <ds:schemaRef ds:uri="http://schemas.openxmlformats.org/officeDocument/2006/bibliography"/>
   </ds:schemaRefs>

</xml_diff>